<commit_message>
Ready to deliver part 3
</commit_message>
<xml_diff>
--- a/Lab3/Ruben/Part2/Parte2.docx
+++ b/Lab3/Ruben/Part2/Parte2.docx
@@ -71,53 +71,8 @@
         <w:jc w:val="both"/>
       </w:pPr>
       <w:r>
-        <w:t>A</w:t>
-      </w:r>
-      <w:r>
         <w:br/>
       </w:r>
-    </w:p>
-    <w:p>
-      <w:pPr>
-        <w:pStyle w:val="PargrafodaLista"/>
-        <w:numPr>
-          <w:ilvl w:val="0"/>
-          <w:numId w:val="4"/>
-        </w:numPr>
-        <w:jc w:val="both"/>
-      </w:pPr>
-      <w:r>
-        <w:t>S</w:t>
-      </w:r>
-      <w:r>
-        <w:br/>
-      </w:r>
-    </w:p>
-    <w:p>
-      <w:pPr>
-        <w:pStyle w:val="PargrafodaLista"/>
-        <w:numPr>
-          <w:ilvl w:val="0"/>
-          <w:numId w:val="4"/>
-        </w:numPr>
-        <w:jc w:val="both"/>
-      </w:pPr>
-      <w:r>
-        <w:t>Sd</w:t>
-      </w:r>
-      <w:r>
-        <w:br/>
-      </w:r>
-    </w:p>
-    <w:p>
-      <w:pPr>
-        <w:pStyle w:val="PargrafodaLista"/>
-        <w:numPr>
-          <w:ilvl w:val="0"/>
-          <w:numId w:val="4"/>
-        </w:numPr>
-        <w:jc w:val="both"/>
-      </w:pPr>
     </w:p>
     <w:p>
       <w:pPr>
@@ -216,7 +171,8 @@
     </w:p>
     <w:p>
       <w:pPr>
-        <w:ind w:left="1068"/>
+        <w:pStyle w:val="PargrafodaLista"/>
+        <w:ind w:left="284"/>
         <w:jc w:val="both"/>
       </w:pPr>
       <m:oMathPara>
@@ -369,16 +325,8 @@
                     <w:rPr>
                       <w:rFonts w:ascii="Cambria Math" w:hAnsi="Cambria Math"/>
                     </w:rPr>
-                    <m:t>-</m:t>
+                    <m:t>-1</m:t>
                   </m:r>
-                  <m:r>
-                    <w:rPr>
-                      <w:rFonts w:ascii="Cambria Math" w:hAnsi="Cambria Math"/>
-                    </w:rPr>
-                    <m:t>1</m:t>
-                  </m:r>
-                  <w:bookmarkStart w:id="1" w:name="_GoBack"/>
-                  <w:bookmarkEnd w:id="1"/>
                 </m:sup>
               </m:sSup>
               <m:r>
@@ -450,9 +398,2789 @@
         </m:oMath>
       </m:oMathPara>
     </w:p>
+    <w:p>
+      <w:pPr>
+        <w:pStyle w:val="PargrafodaLista"/>
+        <w:ind w:left="284"/>
+        <w:jc w:val="both"/>
+      </w:pPr>
+    </w:p>
+    <w:p>
+      <w:pPr>
+        <w:pStyle w:val="PargrafodaLista"/>
+        <w:ind w:left="284"/>
+        <w:jc w:val="both"/>
+      </w:pPr>
+      <m:oMathPara>
+        <m:oMath>
+          <m:sSub>
+            <m:sSubPr>
+              <m:ctrlPr>
+                <w:rPr>
+                  <w:rFonts w:ascii="Cambria Math" w:hAnsi="Cambria Math"/>
+                  <w:i/>
+                </w:rPr>
+              </m:ctrlPr>
+            </m:sSubPr>
+            <m:e>
+              <m:r>
+                <w:rPr>
+                  <w:rFonts w:ascii="Cambria Math" w:hAnsi="Cambria Math"/>
+                </w:rPr>
+                <m:t>C</m:t>
+              </m:r>
+            </m:e>
+            <m:sub>
+              <m:r>
+                <w:rPr>
+                  <w:rFonts w:ascii="Cambria Math" w:hAnsi="Cambria Math"/>
+                </w:rPr>
+                <m:t>k</m:t>
+              </m:r>
+            </m:sub>
+          </m:sSub>
+          <m:r>
+            <w:rPr>
+              <w:rFonts w:ascii="Cambria Math" w:hAnsi="Cambria Math"/>
+            </w:rPr>
+            <m:t>=</m:t>
+          </m:r>
+          <m:r>
+            <w:rPr>
+              <w:rFonts w:ascii="Cambria Math" w:hAnsi="Cambria Math"/>
+            </w:rPr>
+            <m:t>-</m:t>
+          </m:r>
+          <m:sSup>
+            <m:sSupPr>
+              <m:ctrlPr>
+                <w:rPr>
+                  <w:rFonts w:ascii="Cambria Math" w:hAnsi="Cambria Math"/>
+                  <w:i/>
+                </w:rPr>
+              </m:ctrlPr>
+            </m:sSupPr>
+            <m:e>
+              <m:r>
+                <w:rPr>
+                  <w:rFonts w:ascii="Cambria Math" w:hAnsi="Cambria Math"/>
+                </w:rPr>
+                <m:t>e</m:t>
+              </m:r>
+            </m:e>
+            <m:sup>
+              <m:r>
+                <w:rPr>
+                  <w:rFonts w:ascii="Cambria Math" w:hAnsi="Cambria Math"/>
+                </w:rPr>
+                <m:t>-2π</m:t>
+              </m:r>
+              <m:sSub>
+                <m:sSubPr>
+                  <m:ctrlPr>
+                    <w:rPr>
+                      <w:rFonts w:ascii="Cambria Math" w:hAnsi="Cambria Math"/>
+                      <w:i/>
+                    </w:rPr>
+                  </m:ctrlPr>
+                </m:sSubPr>
+                <m:e>
+                  <m:r>
+                    <w:rPr>
+                      <w:rFonts w:ascii="Cambria Math" w:hAnsi="Cambria Math"/>
+                    </w:rPr>
+                    <m:t>×b</m:t>
+                  </m:r>
+                </m:e>
+                <m:sub>
+                  <m:r>
+                    <w:rPr>
+                      <w:rFonts w:ascii="Cambria Math" w:hAnsi="Cambria Math"/>
+                    </w:rPr>
+                    <m:t>k</m:t>
+                  </m:r>
+                </m:sub>
+              </m:sSub>
+              <m:r>
+                <w:rPr>
+                  <w:rFonts w:ascii="Cambria Math" w:hAnsi="Cambria Math"/>
+                </w:rPr>
+                <m:t>×</m:t>
+              </m:r>
+              <m:sSub>
+                <m:sSubPr>
+                  <m:ctrlPr>
+                    <w:rPr>
+                      <w:rFonts w:ascii="Cambria Math" w:hAnsi="Cambria Math"/>
+                      <w:i/>
+                    </w:rPr>
+                  </m:ctrlPr>
+                </m:sSubPr>
+                <m:e>
+                  <m:r>
+                    <w:rPr>
+                      <w:rFonts w:ascii="Cambria Math" w:hAnsi="Cambria Math"/>
+                    </w:rPr>
+                    <m:t>T</m:t>
+                  </m:r>
+                </m:e>
+                <m:sub>
+                  <m:r>
+                    <w:rPr>
+                      <w:rFonts w:ascii="Cambria Math" w:hAnsi="Cambria Math"/>
+                    </w:rPr>
+                    <m:t>k</m:t>
+                  </m:r>
+                </m:sub>
+              </m:sSub>
+            </m:sup>
+          </m:sSup>
+        </m:oMath>
+      </m:oMathPara>
+    </w:p>
+    <w:p>
+      <w:pPr>
+        <w:pStyle w:val="PargrafodaLista"/>
+        <w:ind w:left="284"/>
+        <w:jc w:val="both"/>
+      </w:pPr>
+    </w:p>
+    <w:p>
+      <w:pPr>
+        <w:pStyle w:val="PargrafodaLista"/>
+        <w:ind w:left="284"/>
+        <w:jc w:val="both"/>
+      </w:pPr>
+      <m:oMathPara>
+        <m:oMath>
+          <m:sSub>
+            <m:sSubPr>
+              <m:ctrlPr>
+                <w:rPr>
+                  <w:rFonts w:ascii="Cambria Math" w:hAnsi="Cambria Math"/>
+                  <w:i/>
+                </w:rPr>
+              </m:ctrlPr>
+            </m:sSubPr>
+            <m:e>
+              <m:r>
+                <w:rPr>
+                  <w:rFonts w:ascii="Cambria Math" w:hAnsi="Cambria Math"/>
+                </w:rPr>
+                <m:t>B</m:t>
+              </m:r>
+            </m:e>
+            <m:sub>
+              <m:r>
+                <w:rPr>
+                  <w:rFonts w:ascii="Cambria Math" w:hAnsi="Cambria Math"/>
+                </w:rPr>
+                <m:t>k</m:t>
+              </m:r>
+            </m:sub>
+          </m:sSub>
+          <m:r>
+            <w:rPr>
+              <w:rFonts w:ascii="Cambria Math" w:hAnsi="Cambria Math"/>
+            </w:rPr>
+            <m:t>=</m:t>
+          </m:r>
+          <m:r>
+            <w:rPr>
+              <w:rFonts w:ascii="Cambria Math" w:hAnsi="Cambria Math"/>
+            </w:rPr>
+            <m:t>2×</m:t>
+          </m:r>
+          <m:sSup>
+            <m:sSupPr>
+              <m:ctrlPr>
+                <w:rPr>
+                  <w:rFonts w:ascii="Cambria Math" w:hAnsi="Cambria Math"/>
+                  <w:i/>
+                </w:rPr>
+              </m:ctrlPr>
+            </m:sSupPr>
+            <m:e>
+              <m:r>
+                <w:rPr>
+                  <w:rFonts w:ascii="Cambria Math" w:hAnsi="Cambria Math"/>
+                </w:rPr>
+                <m:t>e</m:t>
+              </m:r>
+            </m:e>
+            <m:sup>
+              <m:r>
+                <w:rPr>
+                  <w:rFonts w:ascii="Cambria Math" w:hAnsi="Cambria Math"/>
+                </w:rPr>
+                <m:t>-π</m:t>
+              </m:r>
+              <m:sSub>
+                <m:sSubPr>
+                  <m:ctrlPr>
+                    <w:rPr>
+                      <w:rFonts w:ascii="Cambria Math" w:hAnsi="Cambria Math"/>
+                      <w:i/>
+                    </w:rPr>
+                  </m:ctrlPr>
+                </m:sSubPr>
+                <m:e>
+                  <m:r>
+                    <w:rPr>
+                      <w:rFonts w:ascii="Cambria Math" w:hAnsi="Cambria Math"/>
+                    </w:rPr>
+                    <m:t>×b</m:t>
+                  </m:r>
+                </m:e>
+                <m:sub>
+                  <m:r>
+                    <w:rPr>
+                      <w:rFonts w:ascii="Cambria Math" w:hAnsi="Cambria Math"/>
+                    </w:rPr>
+                    <m:t>k</m:t>
+                  </m:r>
+                </m:sub>
+              </m:sSub>
+              <m:r>
+                <w:rPr>
+                  <w:rFonts w:ascii="Cambria Math" w:hAnsi="Cambria Math"/>
+                </w:rPr>
+                <m:t>×</m:t>
+              </m:r>
+              <m:sSub>
+                <m:sSubPr>
+                  <m:ctrlPr>
+                    <w:rPr>
+                      <w:rFonts w:ascii="Cambria Math" w:hAnsi="Cambria Math"/>
+                      <w:i/>
+                    </w:rPr>
+                  </m:ctrlPr>
+                </m:sSubPr>
+                <m:e>
+                  <m:r>
+                    <w:rPr>
+                      <w:rFonts w:ascii="Cambria Math" w:hAnsi="Cambria Math"/>
+                    </w:rPr>
+                    <m:t>T</m:t>
+                  </m:r>
+                </m:e>
+                <m:sub>
+                  <m:r>
+                    <w:rPr>
+                      <w:rFonts w:ascii="Cambria Math" w:hAnsi="Cambria Math"/>
+                    </w:rPr>
+                    <m:t>k</m:t>
+                  </m:r>
+                </m:sub>
+              </m:sSub>
+            </m:sup>
+          </m:sSup>
+          <m:r>
+            <w:rPr>
+              <w:rFonts w:ascii="Cambria Math" w:hAnsi="Cambria Math"/>
+            </w:rPr>
+            <m:t>×</m:t>
+          </m:r>
+          <m:func>
+            <m:funcPr>
+              <m:ctrlPr>
+                <w:rPr>
+                  <w:rFonts w:ascii="Cambria Math" w:hAnsi="Cambria Math"/>
+                  <w:i/>
+                </w:rPr>
+              </m:ctrlPr>
+            </m:funcPr>
+            <m:fName>
+              <m:r>
+                <m:rPr>
+                  <m:sty m:val="p"/>
+                </m:rPr>
+                <w:rPr>
+                  <w:rFonts w:ascii="Cambria Math" w:hAnsi="Cambria Math"/>
+                </w:rPr>
+                <m:t>cos</m:t>
+              </m:r>
+            </m:fName>
+            <m:e>
+              <m:r>
+                <w:rPr>
+                  <w:rFonts w:ascii="Cambria Math" w:hAnsi="Cambria Math"/>
+                </w:rPr>
+                <m:t>(2</m:t>
+              </m:r>
+              <m:r>
+                <w:rPr>
+                  <w:rFonts w:ascii="Cambria Math" w:hAnsi="Cambria Math"/>
+                </w:rPr>
+                <m:t>π</m:t>
+              </m:r>
+              <m:sSub>
+                <m:sSubPr>
+                  <m:ctrlPr>
+                    <w:rPr>
+                      <w:rFonts w:ascii="Cambria Math" w:hAnsi="Cambria Math"/>
+                      <w:i/>
+                    </w:rPr>
+                  </m:ctrlPr>
+                </m:sSubPr>
+                <m:e>
+                  <m:r>
+                    <w:rPr>
+                      <w:rFonts w:ascii="Cambria Math" w:hAnsi="Cambria Math"/>
+                    </w:rPr>
+                    <m:t>×</m:t>
+                  </m:r>
+                  <m:r>
+                    <w:rPr>
+                      <w:rFonts w:ascii="Cambria Math" w:hAnsi="Cambria Math"/>
+                    </w:rPr>
+                    <m:t>f</m:t>
+                  </m:r>
+                </m:e>
+                <m:sub>
+                  <m:r>
+                    <w:rPr>
+                      <w:rFonts w:ascii="Cambria Math" w:hAnsi="Cambria Math"/>
+                    </w:rPr>
+                    <m:t>k</m:t>
+                  </m:r>
+                </m:sub>
+              </m:sSub>
+              <m:r>
+                <w:rPr>
+                  <w:rFonts w:ascii="Cambria Math" w:hAnsi="Cambria Math"/>
+                </w:rPr>
+                <m:t>×</m:t>
+              </m:r>
+              <m:sSub>
+                <m:sSubPr>
+                  <m:ctrlPr>
+                    <w:rPr>
+                      <w:rFonts w:ascii="Cambria Math" w:hAnsi="Cambria Math"/>
+                      <w:i/>
+                    </w:rPr>
+                  </m:ctrlPr>
+                </m:sSubPr>
+                <m:e>
+                  <m:r>
+                    <w:rPr>
+                      <w:rFonts w:ascii="Cambria Math" w:hAnsi="Cambria Math"/>
+                    </w:rPr>
+                    <m:t>T</m:t>
+                  </m:r>
+                </m:e>
+                <m:sub>
+                  <m:r>
+                    <w:rPr>
+                      <w:rFonts w:ascii="Cambria Math" w:hAnsi="Cambria Math"/>
+                    </w:rPr>
+                    <m:t>s</m:t>
+                  </m:r>
+                </m:sub>
+              </m:sSub>
+              <m:r>
+                <w:rPr>
+                  <w:rFonts w:ascii="Cambria Math" w:hAnsi="Cambria Math"/>
+                </w:rPr>
+                <m:t>)</m:t>
+              </m:r>
+            </m:e>
+          </m:func>
+        </m:oMath>
+      </m:oMathPara>
+    </w:p>
+    <w:p>
+      <w:pPr>
+        <w:jc w:val="both"/>
+      </w:pPr>
+    </w:p>
+    <w:bookmarkStart w:id="1" w:name="_Hlk482144582"/>
+    <w:p>
+      <w:pPr>
+        <w:pStyle w:val="PargrafodaLista"/>
+        <w:ind w:left="284"/>
+        <w:jc w:val="both"/>
+      </w:pPr>
+      <m:oMathPara>
+        <m:oMath>
+          <m:sSub>
+            <m:sSubPr>
+              <m:ctrlPr>
+                <w:rPr>
+                  <w:rFonts w:ascii="Cambria Math" w:hAnsi="Cambria Math"/>
+                  <w:i/>
+                </w:rPr>
+              </m:ctrlPr>
+            </m:sSubPr>
+            <m:e>
+              <m:r>
+                <w:rPr>
+                  <w:rFonts w:ascii="Cambria Math" w:hAnsi="Cambria Math"/>
+                </w:rPr>
+                <m:t>A</m:t>
+              </m:r>
+            </m:e>
+            <m:sub>
+              <m:r>
+                <w:rPr>
+                  <w:rFonts w:ascii="Cambria Math" w:hAnsi="Cambria Math"/>
+                </w:rPr>
+                <m:t>k</m:t>
+              </m:r>
+            </m:sub>
+          </m:sSub>
+          <w:bookmarkEnd w:id="1"/>
+          <m:r>
+            <w:rPr>
+              <w:rFonts w:ascii="Cambria Math" w:hAnsi="Cambria Math"/>
+            </w:rPr>
+            <m:t>=</m:t>
+          </m:r>
+          <m:r>
+            <w:rPr>
+              <w:rFonts w:ascii="Cambria Math" w:hAnsi="Cambria Math"/>
+            </w:rPr>
+            <m:t>1-</m:t>
+          </m:r>
+          <m:sSub>
+            <m:sSubPr>
+              <m:ctrlPr>
+                <w:rPr>
+                  <w:rFonts w:ascii="Cambria Math" w:hAnsi="Cambria Math"/>
+                  <w:i/>
+                </w:rPr>
+              </m:ctrlPr>
+            </m:sSubPr>
+            <m:e>
+              <m:r>
+                <w:rPr>
+                  <w:rFonts w:ascii="Cambria Math" w:hAnsi="Cambria Math"/>
+                </w:rPr>
+                <m:t>B</m:t>
+              </m:r>
+            </m:e>
+            <m:sub>
+              <m:r>
+                <w:rPr>
+                  <w:rFonts w:ascii="Cambria Math" w:hAnsi="Cambria Math"/>
+                </w:rPr>
+                <m:t>k</m:t>
+              </m:r>
+            </m:sub>
+          </m:sSub>
+          <m:r>
+            <w:rPr>
+              <w:rFonts w:ascii="Cambria Math" w:hAnsi="Cambria Math"/>
+            </w:rPr>
+            <m:t>-</m:t>
+          </m:r>
+          <m:sSub>
+            <m:sSubPr>
+              <m:ctrlPr>
+                <w:rPr>
+                  <w:rFonts w:ascii="Cambria Math" w:hAnsi="Cambria Math"/>
+                  <w:i/>
+                </w:rPr>
+              </m:ctrlPr>
+            </m:sSubPr>
+            <m:e>
+              <m:r>
+                <w:rPr>
+                  <w:rFonts w:ascii="Cambria Math" w:hAnsi="Cambria Math"/>
+                </w:rPr>
+                <m:t>C</m:t>
+              </m:r>
+            </m:e>
+            <m:sub>
+              <m:r>
+                <w:rPr>
+                  <w:rFonts w:ascii="Cambria Math" w:hAnsi="Cambria Math"/>
+                </w:rPr>
+                <m:t>k</m:t>
+              </m:r>
+            </m:sub>
+          </m:sSub>
+        </m:oMath>
+      </m:oMathPara>
+    </w:p>
+    <w:p>
+      <w:pPr>
+        <w:ind w:firstLine="587"/>
+        <w:jc w:val="both"/>
+      </w:pPr>
+    </w:p>
+    <w:p>
+      <w:pPr>
+        <w:ind w:firstLine="587"/>
+        <w:jc w:val="both"/>
+      </w:pPr>
+      <w:r>
+        <w:t xml:space="preserve">Utilizamos </w:t>
+      </w:r>
+      <m:oMath>
+        <m:sSub>
+          <m:sSubPr>
+            <m:ctrlPr>
+              <w:rPr>
+                <w:rFonts w:ascii="Cambria Math" w:hAnsi="Cambria Math"/>
+                <w:i/>
+              </w:rPr>
+            </m:ctrlPr>
+          </m:sSubPr>
+          <m:e>
+            <m:r>
+              <w:rPr>
+                <w:rFonts w:ascii="Cambria Math" w:hAnsi="Cambria Math"/>
+              </w:rPr>
+              <m:t>T</m:t>
+            </m:r>
+          </m:e>
+          <m:sub>
+            <m:r>
+              <w:rPr>
+                <w:rFonts w:ascii="Cambria Math" w:hAnsi="Cambria Math"/>
+              </w:rPr>
+              <m:t>s</m:t>
+            </m:r>
+          </m:sub>
+        </m:sSub>
+        <m:r>
+          <w:rPr>
+            <w:rFonts w:ascii="Cambria Math" w:hAnsi="Cambria Math"/>
+          </w:rPr>
+          <m:t>=8000 Hz</m:t>
+        </m:r>
+      </m:oMath>
+      <w:r>
+        <w:t>, mesmo considerando que inicialmente se tratavam de ficheiros de entrada com uma frequ</w:t>
+      </w:r>
+      <w:r>
+        <w:t>ê</w:t>
+      </w:r>
+      <w:r>
+        <w:t>ncia de amostragem de 16KHz.</w:t>
+      </w:r>
+    </w:p>
+    <w:p>
+      <w:pPr>
+        <w:ind w:firstLine="587"/>
+        <w:jc w:val="both"/>
+      </w:pPr>
+      <w:r>
+        <w:t>Para sintetizar uma vogal criamos a fun</w:t>
+      </w:r>
+      <w:r>
+        <w:t>çã</w:t>
+      </w:r>
+      <w:r>
+        <w:t xml:space="preserve">o </w:t>
+      </w:r>
+      <w:proofErr w:type="spellStart"/>
+      <w:r>
+        <w:rPr>
+          <w:i/>
+        </w:rPr>
+        <w:t>FormantSynthesis</w:t>
+      </w:r>
+      <w:proofErr w:type="spellEnd"/>
+      <w:r>
+        <w:rPr>
+          <w:i/>
+        </w:rPr>
+        <w:t xml:space="preserve"> </w:t>
+      </w:r>
+      <w:r>
+        <w:rPr>
+          <w:i/>
+        </w:rPr>
+        <w:t>(</w:t>
+      </w:r>
+      <w:proofErr w:type="spellStart"/>
+      <w:r>
+        <w:rPr>
+          <w:i/>
+        </w:rPr>
+        <w:t>vowel</w:t>
+      </w:r>
+      <w:proofErr w:type="spellEnd"/>
+      <w:r>
+        <w:rPr>
+          <w:i/>
+        </w:rPr>
+        <w:t xml:space="preserve">, f0, </w:t>
+      </w:r>
+      <w:proofErr w:type="spellStart"/>
+      <w:r>
+        <w:rPr>
+          <w:i/>
+        </w:rPr>
+        <w:t>duration</w:t>
+      </w:r>
+      <w:proofErr w:type="spellEnd"/>
+      <w:r>
+        <w:rPr>
+          <w:i/>
+        </w:rPr>
+        <w:t xml:space="preserve">, </w:t>
+      </w:r>
+      <w:proofErr w:type="spellStart"/>
+      <w:r>
+        <w:rPr>
+          <w:i/>
+        </w:rPr>
+        <w:t>intensity</w:t>
+      </w:r>
+      <w:proofErr w:type="spellEnd"/>
+      <w:r>
+        <w:rPr>
+          <w:i/>
+        </w:rPr>
+        <w:t>)</w:t>
+      </w:r>
+      <w:r>
+        <w:t xml:space="preserve"> usando o Matlab. Esta fun</w:t>
+      </w:r>
+      <w:r>
+        <w:t>çã</w:t>
+      </w:r>
+      <w:r>
+        <w:t>o recebe como par</w:t>
+      </w:r>
+      <w:r>
+        <w:t>â</w:t>
+      </w:r>
+      <w:r>
+        <w:t>metro</w:t>
+      </w:r>
+      <w:r>
+        <w:t xml:space="preserve"> inicial</w:t>
+      </w:r>
+      <w:r>
+        <w:t xml:space="preserve">, uma vogal que </w:t>
+      </w:r>
+      <w:r>
+        <w:t>pode ser u</w:t>
+      </w:r>
+      <w:r>
+        <w:t>m n</w:t>
+      </w:r>
+      <w:r>
+        <w:t>ú</w:t>
+      </w:r>
+      <w:r>
+        <w:t xml:space="preserve">mero de 1 a 9 </w:t>
+      </w:r>
+      <w:r>
+        <w:t>ou um caracter</w:t>
+      </w:r>
+      <w:r>
+        <w:t>, por exemplo:</w:t>
+      </w:r>
+    </w:p>
+    <w:p>
+      <w:pPr>
+        <w:pStyle w:val="PargrafodaLista"/>
+        <w:numPr>
+          <w:ilvl w:val="0"/>
+          <w:numId w:val="5"/>
+        </w:numPr>
+        <w:jc w:val="both"/>
+      </w:pPr>
+      <w:r>
+        <w:t>a =</w:t>
+      </w:r>
+      <w:r>
+        <w:t xml:space="preserve"> 1</w:t>
+      </w:r>
+    </w:p>
+    <w:p>
+      <w:pPr>
+        <w:pStyle w:val="PargrafodaLista"/>
+        <w:numPr>
+          <w:ilvl w:val="0"/>
+          <w:numId w:val="5"/>
+        </w:numPr>
+        <w:jc w:val="both"/>
+      </w:pPr>
+      <w:r>
+        <w:t>E =</w:t>
+      </w:r>
+      <w:r>
+        <w:t xml:space="preserve"> 2</w:t>
+      </w:r>
+    </w:p>
+    <w:p>
+      <w:pPr>
+        <w:pStyle w:val="PargrafodaLista"/>
+        <w:numPr>
+          <w:ilvl w:val="0"/>
+          <w:numId w:val="5"/>
+        </w:numPr>
+        <w:jc w:val="both"/>
+      </w:pPr>
+      <w:r>
+        <w:t xml:space="preserve">i = </w:t>
+      </w:r>
+      <w:r>
+        <w:t>3</w:t>
+      </w:r>
+    </w:p>
+    <w:p>
+      <w:pPr>
+        <w:pStyle w:val="PargrafodaLista"/>
+        <w:numPr>
+          <w:ilvl w:val="0"/>
+          <w:numId w:val="5"/>
+        </w:numPr>
+        <w:jc w:val="both"/>
+      </w:pPr>
+      <w:r>
+        <w:t>O =</w:t>
+      </w:r>
+      <w:r>
+        <w:t xml:space="preserve"> 4</w:t>
+      </w:r>
+    </w:p>
+    <w:p>
+      <w:pPr>
+        <w:pStyle w:val="PargrafodaLista"/>
+        <w:numPr>
+          <w:ilvl w:val="0"/>
+          <w:numId w:val="5"/>
+        </w:numPr>
+        <w:jc w:val="both"/>
+      </w:pPr>
+      <w:r>
+        <w:t>u =</w:t>
+      </w:r>
+      <w:r>
+        <w:t xml:space="preserve"> 5</w:t>
+      </w:r>
+    </w:p>
+    <w:p>
+      <w:pPr>
+        <w:pStyle w:val="PargrafodaLista"/>
+        <w:numPr>
+          <w:ilvl w:val="0"/>
+          <w:numId w:val="5"/>
+        </w:numPr>
+        <w:jc w:val="both"/>
+      </w:pPr>
+      <w:r>
+        <w:t>6 =</w:t>
+      </w:r>
+      <w:r>
+        <w:t xml:space="preserve"> 6</w:t>
+      </w:r>
+    </w:p>
+    <w:p>
+      <w:pPr>
+        <w:pStyle w:val="PargrafodaLista"/>
+        <w:numPr>
+          <w:ilvl w:val="0"/>
+          <w:numId w:val="5"/>
+        </w:numPr>
+        <w:jc w:val="both"/>
+      </w:pPr>
+      <w:r>
+        <w:t>e =</w:t>
+      </w:r>
+      <w:r>
+        <w:t xml:space="preserve"> 7</w:t>
+      </w:r>
+    </w:p>
+    <w:p>
+      <w:pPr>
+        <w:pStyle w:val="PargrafodaLista"/>
+        <w:numPr>
+          <w:ilvl w:val="0"/>
+          <w:numId w:val="5"/>
+        </w:numPr>
+        <w:jc w:val="both"/>
+      </w:pPr>
+      <w:r>
+        <w:t xml:space="preserve">o </w:t>
+      </w:r>
+      <w:r>
+        <w:t>=</w:t>
+      </w:r>
+      <w:r>
+        <w:t xml:space="preserve"> 8</w:t>
+      </w:r>
+    </w:p>
+    <w:p>
+      <w:pPr>
+        <w:pStyle w:val="PargrafodaLista"/>
+        <w:numPr>
+          <w:ilvl w:val="0"/>
+          <w:numId w:val="5"/>
+        </w:numPr>
+        <w:jc w:val="both"/>
+      </w:pPr>
+      <w:r>
+        <w:t>@ =</w:t>
+      </w:r>
+      <w:r>
+        <w:t xml:space="preserve"> 9</w:t>
+      </w:r>
+    </w:p>
+    <w:p>
+      <w:pPr>
+        <w:pStyle w:val="PargrafodaLista"/>
+        <w:ind w:left="284"/>
+        <w:jc w:val="both"/>
+      </w:pPr>
+    </w:p>
+    <w:p>
+      <w:pPr>
+        <w:pStyle w:val="PargrafodaLista"/>
+        <w:ind w:left="284" w:firstLine="303"/>
+        <w:jc w:val="both"/>
+      </w:pPr>
+      <w:r>
+        <w:t>Nesta fun</w:t>
+      </w:r>
+      <w:r>
+        <w:t>çã</w:t>
+      </w:r>
+      <w:r>
+        <w:t>o usamos como base a seguinte express</w:t>
+      </w:r>
+      <w:r>
+        <w:t>ã</w:t>
+      </w:r>
+      <w:r>
+        <w:t>o derivada das express</w:t>
+      </w:r>
+      <w:r>
+        <w:t>õ</w:t>
+      </w:r>
+      <w:r>
+        <w:t>es anteriores:</w:t>
+      </w:r>
+    </w:p>
+    <w:p>
+      <w:pPr>
+        <w:pStyle w:val="PargrafodaLista"/>
+        <w:ind w:left="284"/>
+        <w:jc w:val="both"/>
+      </w:pPr>
+      <m:oMathPara>
+        <m:oMath>
+          <m:sSub>
+            <m:sSubPr>
+              <m:ctrlPr>
+                <w:rPr>
+                  <w:rFonts w:ascii="Cambria Math" w:hAnsi="Cambria Math"/>
+                  <w:i/>
+                </w:rPr>
+              </m:ctrlPr>
+            </m:sSubPr>
+            <m:e>
+              <m:r>
+                <w:rPr>
+                  <w:rFonts w:ascii="Cambria Math" w:hAnsi="Cambria Math"/>
+                </w:rPr>
+                <m:t>z</m:t>
+              </m:r>
+            </m:e>
+            <m:sub>
+              <m:r>
+                <w:rPr>
+                  <w:rFonts w:ascii="Cambria Math" w:hAnsi="Cambria Math"/>
+                </w:rPr>
+                <m:t>k</m:t>
+              </m:r>
+            </m:sub>
+          </m:sSub>
+          <m:r>
+            <w:rPr>
+              <w:rFonts w:ascii="Cambria Math" w:hAnsi="Cambria Math"/>
+            </w:rPr>
+            <m:t>=</m:t>
+          </m:r>
+          <m:sSup>
+            <m:sSupPr>
+              <m:ctrlPr>
+                <w:rPr>
+                  <w:rFonts w:ascii="Cambria Math" w:hAnsi="Cambria Math"/>
+                  <w:i/>
+                </w:rPr>
+              </m:ctrlPr>
+            </m:sSupPr>
+            <m:e>
+              <m:r>
+                <w:rPr>
+                  <w:rFonts w:ascii="Cambria Math" w:hAnsi="Cambria Math"/>
+                </w:rPr>
+                <m:t>e</m:t>
+              </m:r>
+            </m:e>
+            <m:sup>
+              <m:r>
+                <w:rPr>
+                  <w:rFonts w:ascii="Cambria Math" w:hAnsi="Cambria Math"/>
+                </w:rPr>
+                <m:t>(-</m:t>
+              </m:r>
+              <m:r>
+                <w:rPr>
+                  <w:rFonts w:ascii="Cambria Math" w:hAnsi="Cambria Math"/>
+                </w:rPr>
+                <m:t>π</m:t>
+              </m:r>
+              <m:sSub>
+                <m:sSubPr>
+                  <m:ctrlPr>
+                    <w:rPr>
+                      <w:rFonts w:ascii="Cambria Math" w:hAnsi="Cambria Math"/>
+                      <w:i/>
+                    </w:rPr>
+                  </m:ctrlPr>
+                </m:sSubPr>
+                <m:e>
+                  <m:r>
+                    <w:rPr>
+                      <w:rFonts w:ascii="Cambria Math" w:hAnsi="Cambria Math"/>
+                    </w:rPr>
+                    <m:t>×b</m:t>
+                  </m:r>
+                </m:e>
+                <m:sub>
+                  <m:r>
+                    <w:rPr>
+                      <w:rFonts w:ascii="Cambria Math" w:hAnsi="Cambria Math"/>
+                    </w:rPr>
+                    <m:t>k</m:t>
+                  </m:r>
+                </m:sub>
+              </m:sSub>
+              <m:r>
+                <w:rPr>
+                  <w:rFonts w:ascii="Cambria Math" w:hAnsi="Cambria Math"/>
+                </w:rPr>
+                <m:t>+j×</m:t>
+              </m:r>
+              <m:r>
+                <w:rPr>
+                  <w:rFonts w:ascii="Cambria Math" w:hAnsi="Cambria Math"/>
+                </w:rPr>
+                <m:t>2</m:t>
+              </m:r>
+              <m:r>
+                <w:rPr>
+                  <w:rFonts w:ascii="Cambria Math" w:hAnsi="Cambria Math"/>
+                </w:rPr>
+                <m:t>π</m:t>
+              </m:r>
+              <m:sSub>
+                <m:sSubPr>
+                  <m:ctrlPr>
+                    <w:rPr>
+                      <w:rFonts w:ascii="Cambria Math" w:hAnsi="Cambria Math"/>
+                      <w:i/>
+                    </w:rPr>
+                  </m:ctrlPr>
+                </m:sSubPr>
+                <m:e>
+                  <m:r>
+                    <w:rPr>
+                      <w:rFonts w:ascii="Cambria Math" w:hAnsi="Cambria Math"/>
+                    </w:rPr>
+                    <m:t>×</m:t>
+                  </m:r>
+                  <m:r>
+                    <w:rPr>
+                      <w:rFonts w:ascii="Cambria Math" w:hAnsi="Cambria Math"/>
+                    </w:rPr>
+                    <m:t>f</m:t>
+                  </m:r>
+                </m:e>
+                <m:sub>
+                  <m:r>
+                    <w:rPr>
+                      <w:rFonts w:ascii="Cambria Math" w:hAnsi="Cambria Math"/>
+                    </w:rPr>
+                    <m:t>k</m:t>
+                  </m:r>
+                </m:sub>
+              </m:sSub>
+              <m:r>
+                <w:rPr>
+                  <w:rFonts w:ascii="Cambria Math" w:hAnsi="Cambria Math"/>
+                </w:rPr>
+                <m:t>)</m:t>
+              </m:r>
+            </m:sup>
+          </m:sSup>
+        </m:oMath>
+      </m:oMathPara>
+    </w:p>
+    <w:p>
+      <w:pPr>
+        <w:ind w:firstLine="587"/>
+        <w:jc w:val="both"/>
+      </w:pPr>
+      <w:r>
+        <w:t>Em modo de teste corre</w:t>
+      </w:r>
+      <w:r>
+        <w:t>u-</w:t>
+      </w:r>
+      <w:r>
+        <w:t>s</w:t>
+      </w:r>
+      <w:r>
+        <w:t>e</w:t>
+      </w:r>
+      <w:r>
+        <w:t xml:space="preserve"> a fun</w:t>
+      </w:r>
+      <w:r>
+        <w:t>çã</w:t>
+      </w:r>
+      <w:r>
+        <w:t>o com estes par</w:t>
+      </w:r>
+      <w:r>
+        <w:t>â</w:t>
+      </w:r>
+      <w:r>
+        <w:t>metros respetivamente</w:t>
+      </w:r>
+      <w:r>
+        <w:t xml:space="preserve"> </w:t>
+      </w:r>
+      <w:proofErr w:type="spellStart"/>
+      <w:r>
+        <w:rPr>
+          <w:b/>
+          <w:i/>
+        </w:rPr>
+        <w:t>FormantSynthesis</w:t>
+      </w:r>
+      <w:proofErr w:type="spellEnd"/>
+      <w:r>
+        <w:rPr>
+          <w:b/>
+        </w:rPr>
+        <w:t xml:space="preserve"> </w:t>
+      </w:r>
+      <w:r>
+        <w:rPr>
+          <w:b/>
+        </w:rPr>
+        <w:t>(</w:t>
+      </w:r>
+      <w:r>
+        <w:rPr>
+          <w:b/>
+        </w:rPr>
+        <w:t>‘</w:t>
+      </w:r>
+      <w:r>
+        <w:rPr>
+          <w:b/>
+        </w:rPr>
+        <w:t>u</w:t>
+      </w:r>
+      <w:r>
+        <w:rPr>
+          <w:b/>
+        </w:rPr>
+        <w:t>’</w:t>
+      </w:r>
+      <w:r>
+        <w:rPr>
+          <w:b/>
+        </w:rPr>
+        <w:t>,230,1,100)</w:t>
+      </w:r>
+      <w:r>
+        <w:t xml:space="preserve">, obtendo assim </w:t>
+      </w:r>
+      <w:r>
+        <w:t>o ficheiro formant_synthesis_fixed.wav.</w:t>
+      </w:r>
+      <w:r>
+        <w:t xml:space="preserve"> Correndo o comando de Matlab </w:t>
+      </w:r>
+      <w:proofErr w:type="spellStart"/>
+      <w:r>
+        <w:rPr>
+          <w:b/>
+          <w:i/>
+        </w:rPr>
+        <w:t>help</w:t>
+      </w:r>
+      <w:proofErr w:type="spellEnd"/>
+      <w:r>
+        <w:rPr>
+          <w:b/>
+          <w:i/>
+        </w:rPr>
+        <w:t xml:space="preserve"> </w:t>
+      </w:r>
+      <w:proofErr w:type="spellStart"/>
+      <w:r>
+        <w:rPr>
+          <w:b/>
+          <w:i/>
+        </w:rPr>
+        <w:t>FormantSynthesis</w:t>
+      </w:r>
+      <w:proofErr w:type="spellEnd"/>
+      <w:r>
+        <w:t xml:space="preserve"> (ou qualquer outra fun</w:t>
+      </w:r>
+      <w:r>
+        <w:t>çã</w:t>
+      </w:r>
+      <w:r>
+        <w:t>o criada pelo</w:t>
+      </w:r>
+      <w:r>
+        <w:t xml:space="preserve"> grupo) </w:t>
+      </w:r>
+      <w:r>
+        <w:t>é</w:t>
+      </w:r>
+      <w:r>
+        <w:t xml:space="preserve"> poss</w:t>
+      </w:r>
+      <w:r>
+        <w:t>í</w:t>
+      </w:r>
+      <w:r>
+        <w:t>vel obter informa</w:t>
+      </w:r>
+      <w:r>
+        <w:t>çõ</w:t>
+      </w:r>
+      <w:r>
+        <w:t>es relevantes sobre o seu b</w:t>
+      </w:r>
+      <w:r>
+        <w:t>á</w:t>
+      </w:r>
+      <w:r>
+        <w:t>sico funcionamento.</w:t>
+      </w:r>
+    </w:p>
+    <w:p>
+      <w:pPr>
+        <w:jc w:val="both"/>
+      </w:pPr>
+      <w:r>
+        <w:lastRenderedPageBreak/>
+        <w:tab/>
+        <w:t>No nosso c</w:t>
+      </w:r>
+      <w:r>
+        <w:t>ó</w:t>
+      </w:r>
+      <w:r>
+        <w:t>digo para esta parte temos um conjunto de 5 fun</w:t>
+      </w:r>
+      <w:r>
+        <w:t>çõ</w:t>
+      </w:r>
+      <w:r>
+        <w:t>es auxiliares que executam apenas verifica</w:t>
+      </w:r>
+      <w:r>
+        <w:t>çõ</w:t>
+      </w:r>
+      <w:r>
+        <w:t>es de par</w:t>
+      </w:r>
+      <w:r>
+        <w:t>â</w:t>
+      </w:r>
+      <w:r>
+        <w:t>metros de entrada, prevenindo assim o utilizador de inserir dados que prejudiquem o normal funcionamento das fun</w:t>
+      </w:r>
+      <w:r>
+        <w:t>çõ</w:t>
+      </w:r>
+      <w:r>
+        <w:t>es desenvolvidas. Os seus nomes s</w:t>
+      </w:r>
+      <w:r>
+        <w:t>ã</w:t>
+      </w:r>
+      <w:r>
+        <w:t>o:</w:t>
+      </w:r>
+    </w:p>
+    <w:p>
+      <w:pPr>
+        <w:pStyle w:val="PargrafodaLista"/>
+        <w:numPr>
+          <w:ilvl w:val="0"/>
+          <w:numId w:val="6"/>
+        </w:numPr>
+        <w:jc w:val="both"/>
+      </w:pPr>
+      <w:proofErr w:type="spellStart"/>
+      <w:r>
+        <w:t>getFormants.m</w:t>
+      </w:r>
+      <w:proofErr w:type="spellEnd"/>
+    </w:p>
+    <w:p>
+      <w:pPr>
+        <w:pStyle w:val="PargrafodaLista"/>
+        <w:numPr>
+          <w:ilvl w:val="1"/>
+          <w:numId w:val="6"/>
+        </w:numPr>
+        <w:jc w:val="both"/>
+      </w:pPr>
+      <w:r>
+        <w:t xml:space="preserve">Tenta ler o ficheiro de </w:t>
+      </w:r>
+      <w:proofErr w:type="spellStart"/>
+      <w:r>
+        <w:t>input.mat</w:t>
+      </w:r>
+      <w:proofErr w:type="spellEnd"/>
+      <w:r>
+        <w:t xml:space="preserve"> que contem as formantes de cada vogal. Ou seja</w:t>
+      </w:r>
+      <w:r>
+        <w:t>,</w:t>
+      </w:r>
+      <w:r>
+        <w:t xml:space="preserve"> cada linha representa uma vogal com as 4 formantes (F1, F2,</w:t>
+      </w:r>
+      <w:r>
+        <w:t xml:space="preserve"> </w:t>
+      </w:r>
+      <w:r>
+        <w:t>F3 e F4 em Hz) pelo que tem um total de 9 linhas</w:t>
+      </w:r>
+    </w:p>
+    <w:p>
+      <w:pPr>
+        <w:pStyle w:val="PargrafodaLista"/>
+        <w:numPr>
+          <w:ilvl w:val="0"/>
+          <w:numId w:val="6"/>
+        </w:numPr>
+        <w:jc w:val="both"/>
+      </w:pPr>
+      <w:proofErr w:type="spellStart"/>
+      <w:r>
+        <w:t>checkInputVowel.m</w:t>
+      </w:r>
+      <w:proofErr w:type="spellEnd"/>
+    </w:p>
+    <w:p>
+      <w:pPr>
+        <w:pStyle w:val="PargrafodaLista"/>
+        <w:numPr>
+          <w:ilvl w:val="1"/>
+          <w:numId w:val="6"/>
+        </w:numPr>
+        <w:jc w:val="both"/>
+      </w:pPr>
+      <w:r>
+        <w:t>Faz a verifica</w:t>
+      </w:r>
+      <w:r>
+        <w:t>çã</w:t>
+      </w:r>
+      <w:r>
+        <w:t>o do par</w:t>
+      </w:r>
+      <w:r>
+        <w:t>â</w:t>
+      </w:r>
+      <w:r>
+        <w:t>metro de entrada vogal, assegurando que se trata de um valor inteiro entre 1 e 9</w:t>
+      </w:r>
+    </w:p>
+    <w:p>
+      <w:pPr>
+        <w:pStyle w:val="PargrafodaLista"/>
+        <w:numPr>
+          <w:ilvl w:val="0"/>
+          <w:numId w:val="6"/>
+        </w:numPr>
+        <w:jc w:val="both"/>
+      </w:pPr>
+      <w:proofErr w:type="spellStart"/>
+      <w:r>
+        <w:t>checkInput.m</w:t>
+      </w:r>
+      <w:proofErr w:type="spellEnd"/>
+    </w:p>
+    <w:p>
+      <w:pPr>
+        <w:pStyle w:val="PargrafodaLista"/>
+        <w:numPr>
+          <w:ilvl w:val="1"/>
+          <w:numId w:val="6"/>
+        </w:numPr>
+        <w:jc w:val="both"/>
+      </w:pPr>
+      <w:r>
+        <w:t>Faz a verifica</w:t>
+      </w:r>
+      <w:r>
+        <w:t>çã</w:t>
+      </w:r>
+      <w:r>
+        <w:t>o dos par</w:t>
+      </w:r>
+      <w:r>
+        <w:t>â</w:t>
+      </w:r>
+      <w:r>
+        <w:t>metros de frequ</w:t>
+      </w:r>
+      <w:r>
+        <w:t>ê</w:t>
+      </w:r>
+      <w:r>
+        <w:t>ncia fundamental e dura</w:t>
+      </w:r>
+      <w:r>
+        <w:t>çã</w:t>
+      </w:r>
+      <w:r>
+        <w:t>o, assegurando que s</w:t>
+      </w:r>
+      <w:r>
+        <w:t>ã</w:t>
+      </w:r>
+      <w:r>
+        <w:t>o positivos</w:t>
+      </w:r>
+    </w:p>
+    <w:p>
+      <w:pPr>
+        <w:pStyle w:val="PargrafodaLista"/>
+        <w:numPr>
+          <w:ilvl w:val="0"/>
+          <w:numId w:val="6"/>
+        </w:numPr>
+        <w:jc w:val="both"/>
+      </w:pPr>
+      <w:proofErr w:type="spellStart"/>
+      <w:r>
+        <w:t>convertChar.m</w:t>
+      </w:r>
+      <w:proofErr w:type="spellEnd"/>
+    </w:p>
+    <w:p>
+      <w:pPr>
+        <w:pStyle w:val="PargrafodaLista"/>
+        <w:numPr>
+          <w:ilvl w:val="1"/>
+          <w:numId w:val="6"/>
+        </w:numPr>
+        <w:jc w:val="both"/>
+      </w:pPr>
+      <w:r>
+        <w:t>Converte o caracter da vogal num n</w:t>
+      </w:r>
+      <w:r>
+        <w:t>ú</w:t>
+      </w:r>
+      <w:r>
+        <w:t xml:space="preserve">mero, possibilitando ao utilizador fornecer um caracter </w:t>
+      </w:r>
+      <w:r>
+        <w:t>‘</w:t>
+      </w:r>
+      <w:r>
+        <w:t>a</w:t>
+      </w:r>
+      <w:r>
+        <w:t>’</w:t>
+      </w:r>
+      <w:r>
+        <w:t xml:space="preserve"> ou </w:t>
+      </w:r>
+      <w:r>
+        <w:t>‘</w:t>
+      </w:r>
+      <w:r>
+        <w:t>E</w:t>
+      </w:r>
+      <w:r>
+        <w:t>’</w:t>
+      </w:r>
+      <w:r>
+        <w:t xml:space="preserve"> em vez do seu n</w:t>
+      </w:r>
+      <w:r>
+        <w:t>ú</w:t>
+      </w:r>
+      <w:r>
+        <w:t>mero correspondente no nosso ficheiro de input.</w:t>
+      </w:r>
+    </w:p>
+    <w:p>
+      <w:pPr>
+        <w:pStyle w:val="PargrafodaLista"/>
+        <w:numPr>
+          <w:ilvl w:val="0"/>
+          <w:numId w:val="6"/>
+        </w:numPr>
+        <w:jc w:val="both"/>
+      </w:pPr>
+      <w:proofErr w:type="spellStart"/>
+      <w:r>
+        <w:t>headPhonesPrint.m</w:t>
+      </w:r>
+      <w:proofErr w:type="spellEnd"/>
+    </w:p>
+    <w:p>
+      <w:pPr>
+        <w:pStyle w:val="PargrafodaLista"/>
+        <w:numPr>
+          <w:ilvl w:val="1"/>
+          <w:numId w:val="6"/>
+        </w:numPr>
+        <w:jc w:val="both"/>
+      </w:pPr>
+      <w:r>
+        <w:t>Alerta o utilizador para que coloque os auscultadores e reproduz o ficheiro de sa</w:t>
+      </w:r>
+      <w:r>
+        <w:t>í</w:t>
+      </w:r>
+      <w:r>
+        <w:t>da ao fim de 3 segundos</w:t>
+      </w:r>
+    </w:p>
+    <w:p>
+      <w:pPr>
+        <w:pStyle w:val="PargrafodaLista"/>
+        <w:ind w:left="284"/>
+        <w:jc w:val="both"/>
+      </w:pPr>
+    </w:p>
+    <w:p>
+      <w:pPr>
+        <w:pStyle w:val="PargrafodaLista"/>
+        <w:ind w:left="284"/>
+        <w:jc w:val="both"/>
+      </w:pPr>
+    </w:p>
+    <w:p>
+      <w:pPr>
+        <w:pStyle w:val="PargrafodaLista"/>
+        <w:numPr>
+          <w:ilvl w:val="0"/>
+          <w:numId w:val="4"/>
+        </w:numPr>
+        <w:jc w:val="both"/>
+      </w:pPr>
+      <w:r>
+        <w:br/>
+      </w:r>
+    </w:p>
+    <w:p>
+      <w:pPr>
+        <w:ind w:firstLine="708"/>
+        <w:jc w:val="both"/>
+      </w:pPr>
+      <w:r>
+        <w:t>Para esta al</w:t>
+      </w:r>
+      <w:r>
+        <w:t>í</w:t>
+      </w:r>
+      <w:r>
+        <w:t>nea, foi criada a fun</w:t>
+      </w:r>
+      <w:r>
+        <w:t>çã</w:t>
+      </w:r>
+      <w:r>
+        <w:t xml:space="preserve">o </w:t>
+      </w:r>
+      <w:proofErr w:type="spellStart"/>
+      <w:r>
+        <w:rPr>
+          <w:i/>
+        </w:rPr>
+        <w:t>FormantSynthVariations</w:t>
+      </w:r>
+      <w:proofErr w:type="spellEnd"/>
+      <w:r>
+        <w:rPr>
+          <w:i/>
+        </w:rPr>
+        <w:t xml:space="preserve"> </w:t>
+      </w:r>
+      <w:r>
+        <w:rPr>
+          <w:i/>
+        </w:rPr>
+        <w:t>(</w:t>
+      </w:r>
+      <w:proofErr w:type="spellStart"/>
+      <w:r>
+        <w:rPr>
+          <w:i/>
+        </w:rPr>
+        <w:t>vowel</w:t>
+      </w:r>
+      <w:proofErr w:type="spellEnd"/>
+      <w:r>
+        <w:rPr>
+          <w:i/>
+        </w:rPr>
+        <w:t xml:space="preserve">, f0Min, f0Max, </w:t>
+      </w:r>
+      <w:proofErr w:type="spellStart"/>
+      <w:r>
+        <w:rPr>
+          <w:i/>
+        </w:rPr>
+        <w:t>duration</w:t>
+      </w:r>
+      <w:proofErr w:type="spellEnd"/>
+      <w:r>
+        <w:rPr>
+          <w:i/>
+        </w:rPr>
+        <w:t xml:space="preserve">, </w:t>
+      </w:r>
+      <w:proofErr w:type="spellStart"/>
+      <w:r>
+        <w:rPr>
+          <w:i/>
+        </w:rPr>
+        <w:t>intensityMin</w:t>
+      </w:r>
+      <w:proofErr w:type="spellEnd"/>
+      <w:r>
+        <w:rPr>
+          <w:i/>
+        </w:rPr>
+        <w:t xml:space="preserve">, </w:t>
+      </w:r>
+      <w:proofErr w:type="spellStart"/>
+      <w:r>
+        <w:rPr>
+          <w:i/>
+        </w:rPr>
+        <w:t>intensityMax</w:t>
+      </w:r>
+      <w:proofErr w:type="spellEnd"/>
+      <w:r>
+        <w:rPr>
+          <w:i/>
+        </w:rPr>
+        <w:t>)</w:t>
+      </w:r>
+    </w:p>
+    <w:p>
+      <w:pPr>
+        <w:pStyle w:val="PargrafodaLista"/>
+        <w:ind w:left="284"/>
+        <w:jc w:val="both"/>
+      </w:pPr>
+      <w:r>
+        <w:tab/>
+        <w:t>A diferen</w:t>
+      </w:r>
+      <w:r>
+        <w:t>ç</w:t>
+      </w:r>
+      <w:r>
+        <w:t>a entre esta fun</w:t>
+      </w:r>
+      <w:r>
+        <w:t>çã</w:t>
+      </w:r>
+      <w:r>
+        <w:t>o e a anterior criada reside no facto de existir uma varia</w:t>
+      </w:r>
+      <w:r>
+        <w:t>çã</w:t>
+      </w:r>
+      <w:r>
+        <w:t>o da frequ</w:t>
+      </w:r>
+      <w:r>
+        <w:t>ê</w:t>
+      </w:r>
+      <w:r>
+        <w:t>ncia fundamental e na intensidade. Para valores de teste us</w:t>
+      </w:r>
+      <w:r>
+        <w:t>á</w:t>
+      </w:r>
+      <w:r>
+        <w:t>mos valores que produzissem um ficheiro de output com uma varia</w:t>
+      </w:r>
+      <w:r>
+        <w:t>çã</w:t>
+      </w:r>
+      <w:r>
+        <w:t>o de satura</w:t>
+      </w:r>
+      <w:r>
+        <w:t>çã</w:t>
+      </w:r>
+      <w:r>
+        <w:t>o pouco acentuada e uma varia</w:t>
+      </w:r>
+      <w:r>
+        <w:t>çã</w:t>
+      </w:r>
+      <w:r>
+        <w:t>o na frequ</w:t>
+      </w:r>
+      <w:r>
+        <w:t>ê</w:t>
+      </w:r>
+      <w:r>
+        <w:t>ncia fundamental de modo a que o som ficasse mais agudo.</w:t>
+      </w:r>
+    </w:p>
+    <w:p>
+      <w:pPr>
+        <w:ind w:firstLine="587"/>
+        <w:jc w:val="both"/>
+      </w:pPr>
+      <w:r>
+        <w:t>Em modo de teste corre</w:t>
+      </w:r>
+      <w:r>
+        <w:t>u-</w:t>
+      </w:r>
+      <w:r>
+        <w:t>s</w:t>
+      </w:r>
+      <w:r>
+        <w:t>e</w:t>
+      </w:r>
+      <w:r>
+        <w:t xml:space="preserve"> a fun</w:t>
+      </w:r>
+      <w:r>
+        <w:t>çã</w:t>
+      </w:r>
+      <w:r>
+        <w:t>o com estes par</w:t>
+      </w:r>
+      <w:r>
+        <w:t>â</w:t>
+      </w:r>
+      <w:r>
+        <w:t>metros respetivamente</w:t>
+      </w:r>
+      <w:r>
+        <w:t xml:space="preserve"> </w:t>
+      </w:r>
+      <w:proofErr w:type="spellStart"/>
+      <w:r>
+        <w:rPr>
+          <w:b/>
+          <w:i/>
+        </w:rPr>
+        <w:t>FormantSynthVariations</w:t>
+      </w:r>
+      <w:proofErr w:type="spellEnd"/>
+      <w:r>
+        <w:t xml:space="preserve"> </w:t>
+      </w:r>
+      <w:r>
+        <w:rPr>
+          <w:b/>
+        </w:rPr>
+        <w:t>(</w:t>
+      </w:r>
+      <w:r>
+        <w:rPr>
+          <w:b/>
+        </w:rPr>
+        <w:t>‘</w:t>
+      </w:r>
+      <w:r>
+        <w:rPr>
+          <w:b/>
+        </w:rPr>
+        <w:t>u</w:t>
+      </w:r>
+      <w:r>
+        <w:rPr>
+          <w:b/>
+        </w:rPr>
+        <w:t>’</w:t>
+      </w:r>
+      <w:r>
+        <w:rPr>
+          <w:b/>
+        </w:rPr>
+        <w:t>,</w:t>
+      </w:r>
+      <w:r>
+        <w:rPr>
+          <w:b/>
+        </w:rPr>
+        <w:t xml:space="preserve"> </w:t>
+      </w:r>
+      <w:r>
+        <w:rPr>
+          <w:b/>
+        </w:rPr>
+        <w:t>160</w:t>
+      </w:r>
+      <w:r>
+        <w:rPr>
+          <w:b/>
+        </w:rPr>
+        <w:t>,</w:t>
+      </w:r>
+      <w:r>
+        <w:rPr>
+          <w:b/>
+        </w:rPr>
+        <w:t xml:space="preserve"> </w:t>
+      </w:r>
+      <w:r>
+        <w:rPr>
+          <w:b/>
+        </w:rPr>
+        <w:t>1</w:t>
+      </w:r>
+      <w:r>
+        <w:rPr>
+          <w:b/>
+        </w:rPr>
+        <w:t>65</w:t>
+      </w:r>
+      <w:r>
+        <w:rPr>
+          <w:b/>
+        </w:rPr>
+        <w:t>,</w:t>
+      </w:r>
+      <w:r>
+        <w:rPr>
+          <w:b/>
+        </w:rPr>
+        <w:t xml:space="preserve"> </w:t>
+      </w:r>
+      <w:r>
+        <w:rPr>
+          <w:b/>
+        </w:rPr>
+        <w:t>0.5,</w:t>
+      </w:r>
+      <w:r>
+        <w:rPr>
+          <w:b/>
+        </w:rPr>
+        <w:t xml:space="preserve"> </w:t>
+      </w:r>
+      <w:r>
+        <w:rPr>
+          <w:b/>
+        </w:rPr>
+        <w:t>90,</w:t>
+      </w:r>
+      <w:r>
+        <w:rPr>
+          <w:b/>
+        </w:rPr>
+        <w:t xml:space="preserve"> </w:t>
+      </w:r>
+      <w:r>
+        <w:rPr>
+          <w:b/>
+        </w:rPr>
+        <w:t>10</w:t>
+      </w:r>
+      <w:r>
+        <w:rPr>
+          <w:b/>
+        </w:rPr>
+        <w:t>0)</w:t>
+      </w:r>
+      <w:r>
+        <w:t>, obtendo assim o ficheiro formant_synthesis</w:t>
+      </w:r>
+      <w:r>
+        <w:t>_var</w:t>
+      </w:r>
+      <w:r>
+        <w:t xml:space="preserve">.wav. Correndo o comando de Matlab </w:t>
+      </w:r>
+      <w:proofErr w:type="spellStart"/>
+      <w:r>
+        <w:rPr>
+          <w:b/>
+          <w:i/>
+        </w:rPr>
+        <w:t>help</w:t>
+      </w:r>
+      <w:proofErr w:type="spellEnd"/>
+      <w:r>
+        <w:rPr>
+          <w:b/>
+          <w:i/>
+        </w:rPr>
+        <w:t xml:space="preserve"> </w:t>
+      </w:r>
+      <w:proofErr w:type="spellStart"/>
+      <w:r>
+        <w:rPr>
+          <w:b/>
+          <w:i/>
+        </w:rPr>
+        <w:t>FormantSynthVariations</w:t>
+      </w:r>
+      <w:proofErr w:type="spellEnd"/>
+      <w:r>
+        <w:t xml:space="preserve"> (ou qualquer outra fun</w:t>
+      </w:r>
+      <w:r>
+        <w:t>çã</w:t>
+      </w:r>
+      <w:r>
+        <w:t xml:space="preserve">o criada pelo grupo) </w:t>
+      </w:r>
+      <w:r>
+        <w:t>é</w:t>
+      </w:r>
+      <w:r>
+        <w:t xml:space="preserve"> poss</w:t>
+      </w:r>
+      <w:r>
+        <w:t>í</w:t>
+      </w:r>
+      <w:r>
+        <w:t>vel obter informa</w:t>
+      </w:r>
+      <w:r>
+        <w:t>çõ</w:t>
+      </w:r>
+      <w:r>
+        <w:t>es relevantes sobre o seu b</w:t>
+      </w:r>
+      <w:r>
+        <w:t>á</w:t>
+      </w:r>
+      <w:r>
+        <w:t>sico funcionamento.</w:t>
+      </w:r>
+    </w:p>
+    <w:p>
+      <w:pPr>
+        <w:pStyle w:val="PargrafodaLista"/>
+        <w:ind w:left="284"/>
+        <w:jc w:val="both"/>
+      </w:pPr>
+    </w:p>
+    <w:p>
+      <w:pPr>
+        <w:pStyle w:val="PargrafodaLista"/>
+        <w:ind w:left="284"/>
+        <w:jc w:val="both"/>
+      </w:pPr>
+    </w:p>
+    <w:p>
+      <w:pPr>
+        <w:pStyle w:val="PargrafodaLista"/>
+        <w:numPr>
+          <w:ilvl w:val="0"/>
+          <w:numId w:val="4"/>
+        </w:numPr>
+        <w:jc w:val="both"/>
+      </w:pPr>
+    </w:p>
+    <w:p>
+      <w:pPr>
+        <w:ind w:firstLine="587"/>
+        <w:jc w:val="both"/>
+      </w:pPr>
+      <w:r>
+        <w:t>Na terceira al</w:t>
+      </w:r>
+      <w:r>
+        <w:t>í</w:t>
+      </w:r>
+      <w:r>
+        <w:t>nea desta parte a foi pedido que em vez de uma sequ</w:t>
+      </w:r>
+      <w:r>
+        <w:t>ê</w:t>
+      </w:r>
+      <w:r>
+        <w:t xml:space="preserve">ncia de 2 vogais em vez de uma vogal. O grupo escolheu as vogais </w:t>
+      </w:r>
+      <w:r>
+        <w:t>‘</w:t>
+      </w:r>
+      <w:r>
+        <w:t>o</w:t>
+      </w:r>
+      <w:r>
+        <w:t>’</w:t>
+      </w:r>
+      <w:r>
+        <w:t xml:space="preserve"> e </w:t>
+      </w:r>
+      <w:r>
+        <w:t>‘</w:t>
+      </w:r>
+      <w:r>
+        <w:t>i</w:t>
+      </w:r>
+      <w:r>
+        <w:t>’</w:t>
+      </w:r>
+      <w:r>
+        <w:t xml:space="preserve"> e criou a fun</w:t>
+      </w:r>
+      <w:r>
+        <w:t>çã</w:t>
+      </w:r>
+      <w:r>
+        <w:t xml:space="preserve">o </w:t>
+      </w:r>
+      <w:proofErr w:type="spellStart"/>
+      <w:r>
+        <w:t>SynthesizeSeq</w:t>
+      </w:r>
+      <w:proofErr w:type="spellEnd"/>
+      <w:r>
+        <w:t>(</w:t>
+      </w:r>
+      <w:proofErr w:type="spellStart"/>
+      <w:r>
+        <w:t>firstVowel</w:t>
+      </w:r>
+      <w:proofErr w:type="spellEnd"/>
+      <w:r>
+        <w:t xml:space="preserve">, </w:t>
+      </w:r>
+      <w:proofErr w:type="spellStart"/>
+      <w:r>
+        <w:t>secondVowel</w:t>
+      </w:r>
+      <w:proofErr w:type="spellEnd"/>
+      <w:r>
+        <w:t xml:space="preserve">, f0, </w:t>
+      </w:r>
+      <w:proofErr w:type="spellStart"/>
+      <w:r>
+        <w:t>duration</w:t>
+      </w:r>
+      <w:proofErr w:type="spellEnd"/>
+      <w:r>
+        <w:t xml:space="preserve">, </w:t>
+      </w:r>
+      <w:proofErr w:type="spellStart"/>
+      <w:r>
+        <w:t>intensity</w:t>
+      </w:r>
+      <w:proofErr w:type="spellEnd"/>
+      <w:r>
+        <w:t>)</w:t>
+      </w:r>
+      <w:r>
+        <w:t>.</w:t>
+      </w:r>
+    </w:p>
+    <w:p>
+      <w:pPr>
+        <w:jc w:val="both"/>
+      </w:pPr>
+      <w:r>
+        <w:tab/>
+      </w:r>
+      <w:r>
+        <w:t>A fun</w:t>
+      </w:r>
+      <w:r>
+        <w:t>çã</w:t>
+      </w:r>
+      <w:r>
+        <w:t>o neste caso realiza 2 itera</w:t>
+      </w:r>
+      <w:r>
+        <w:t>çõ</w:t>
+      </w:r>
+      <w:r>
+        <w:t>es da fun</w:t>
+      </w:r>
+      <w:r>
+        <w:t>çã</w:t>
+      </w:r>
+      <w:r>
+        <w:t>o inicialmente criada para a al</w:t>
+      </w:r>
+      <w:r>
+        <w:t>í</w:t>
+      </w:r>
+      <w:r>
+        <w:t>nea 1. Sintetizando uma vogal de cada vez e reproduzindo ambas em sequ</w:t>
+      </w:r>
+      <w:r>
+        <w:t>ê</w:t>
+      </w:r>
+      <w:r>
+        <w:t>ncia ap</w:t>
+      </w:r>
+      <w:r>
+        <w:t>ó</w:t>
+      </w:r>
+      <w:r>
+        <w:t>s a sua constru</w:t>
+      </w:r>
+      <w:r>
+        <w:t>çã</w:t>
+      </w:r>
+      <w:r>
+        <w:t>o.</w:t>
+      </w:r>
+    </w:p>
+    <w:p>
+      <w:pPr>
+        <w:ind w:firstLine="587"/>
+        <w:jc w:val="both"/>
+      </w:pPr>
+      <w:r>
+        <w:lastRenderedPageBreak/>
+        <w:t>Em modo de teste corre</w:t>
+      </w:r>
+      <w:r>
+        <w:t>u-se</w:t>
+      </w:r>
+      <w:r>
+        <w:t xml:space="preserve"> a fun</w:t>
+      </w:r>
+      <w:r>
+        <w:t>çã</w:t>
+      </w:r>
+      <w:r>
+        <w:t>o com estes par</w:t>
+      </w:r>
+      <w:r>
+        <w:t>â</w:t>
+      </w:r>
+      <w:r>
+        <w:t xml:space="preserve">metros respetivamente </w:t>
+      </w:r>
+      <w:proofErr w:type="spellStart"/>
+      <w:r>
+        <w:rPr>
+          <w:b/>
+          <w:i/>
+        </w:rPr>
+        <w:t>SynthesizeSeq</w:t>
+      </w:r>
+      <w:proofErr w:type="spellEnd"/>
+      <w:r>
+        <w:t xml:space="preserve"> </w:t>
+      </w:r>
+      <w:r>
+        <w:rPr>
+          <w:b/>
+        </w:rPr>
+        <w:t>(</w:t>
+      </w:r>
+      <w:r>
+        <w:rPr>
+          <w:b/>
+        </w:rPr>
+        <w:t>‘</w:t>
+      </w:r>
+      <w:r>
+        <w:rPr>
+          <w:b/>
+        </w:rPr>
+        <w:t>o</w:t>
+      </w:r>
+      <w:r>
+        <w:rPr>
+          <w:b/>
+        </w:rPr>
+        <w:t>’</w:t>
+      </w:r>
+      <w:r>
+        <w:rPr>
+          <w:b/>
+        </w:rPr>
+        <w:t>,</w:t>
+      </w:r>
+      <w:r>
+        <w:rPr>
+          <w:b/>
+        </w:rPr>
+        <w:t xml:space="preserve"> </w:t>
+      </w:r>
+      <w:r>
+        <w:rPr>
+          <w:b/>
+        </w:rPr>
+        <w:t>‘</w:t>
+      </w:r>
+      <w:r>
+        <w:rPr>
+          <w:b/>
+        </w:rPr>
+        <w:t>i</w:t>
+      </w:r>
+      <w:r>
+        <w:rPr>
+          <w:b/>
+        </w:rPr>
+        <w:t>’</w:t>
+      </w:r>
+      <w:r>
+        <w:rPr>
+          <w:b/>
+        </w:rPr>
+        <w:t>, 230</w:t>
+      </w:r>
+      <w:r>
+        <w:rPr>
+          <w:b/>
+        </w:rPr>
+        <w:t>,</w:t>
+      </w:r>
+      <w:r>
+        <w:rPr>
+          <w:b/>
+        </w:rPr>
+        <w:t xml:space="preserve"> 0.9</w:t>
+      </w:r>
+      <w:r>
+        <w:rPr>
+          <w:b/>
+        </w:rPr>
+        <w:t>, 10</w:t>
+      </w:r>
+      <w:r>
+        <w:rPr>
+          <w:b/>
+        </w:rPr>
+        <w:t>0)</w:t>
+      </w:r>
+      <w:r>
+        <w:t xml:space="preserve">, obtendo assim o ficheiro </w:t>
+      </w:r>
+      <w:r>
+        <w:t>formant_synthesis_seq_oi.wav</w:t>
+      </w:r>
+      <w:r>
+        <w:t xml:space="preserve">. Correndo o comando de Matlab </w:t>
+      </w:r>
+      <w:proofErr w:type="spellStart"/>
+      <w:r>
+        <w:rPr>
+          <w:b/>
+          <w:i/>
+        </w:rPr>
+        <w:t>help</w:t>
+      </w:r>
+      <w:proofErr w:type="spellEnd"/>
+      <w:r>
+        <w:rPr>
+          <w:b/>
+          <w:i/>
+        </w:rPr>
+        <w:t xml:space="preserve"> </w:t>
+      </w:r>
+      <w:proofErr w:type="spellStart"/>
+      <w:r>
+        <w:rPr>
+          <w:b/>
+          <w:i/>
+        </w:rPr>
+        <w:t>SynthesizeSeq</w:t>
+      </w:r>
+      <w:proofErr w:type="spellEnd"/>
+      <w:r>
+        <w:t xml:space="preserve"> (ou qualquer outra fun</w:t>
+      </w:r>
+      <w:r>
+        <w:t>çã</w:t>
+      </w:r>
+      <w:r>
+        <w:t xml:space="preserve">o criada pelo grupo) </w:t>
+      </w:r>
+      <w:r>
+        <w:t>é</w:t>
+      </w:r>
+      <w:r>
+        <w:t xml:space="preserve"> poss</w:t>
+      </w:r>
+      <w:r>
+        <w:t>í</w:t>
+      </w:r>
+      <w:r>
+        <w:t>vel obter informa</w:t>
+      </w:r>
+      <w:r>
+        <w:t>çõ</w:t>
+      </w:r>
+      <w:r>
+        <w:t>es relevantes sobre o seu b</w:t>
+      </w:r>
+      <w:r>
+        <w:t>á</w:t>
+      </w:r>
+      <w:r>
+        <w:t>sico funcionamento.</w:t>
+      </w:r>
+    </w:p>
+    <w:p>
+      <w:pPr>
+        <w:jc w:val="both"/>
+      </w:pPr>
+    </w:p>
+    <w:p>
+      <w:pPr>
+        <w:pStyle w:val="PargrafodaLista"/>
+        <w:numPr>
+          <w:ilvl w:val="0"/>
+          <w:numId w:val="4"/>
+        </w:numPr>
+        <w:jc w:val="both"/>
+      </w:pPr>
+    </w:p>
+    <w:p>
+      <w:pPr>
+        <w:ind w:firstLine="587"/>
+        <w:jc w:val="both"/>
+      </w:pPr>
+      <w:r>
+        <w:t>Para esta al</w:t>
+      </w:r>
+      <w:r>
+        <w:t>í</w:t>
+      </w:r>
+      <w:r>
+        <w:t>nea o grupo utilizou a fun</w:t>
+      </w:r>
+      <w:r>
+        <w:t>çã</w:t>
+      </w:r>
+      <w:r>
+        <w:t>o criada na al</w:t>
+      </w:r>
+      <w:r>
+        <w:t>í</w:t>
+      </w:r>
+      <w:r>
+        <w:t xml:space="preserve">nea anterior, ou seja, </w:t>
+      </w:r>
+      <w:proofErr w:type="spellStart"/>
+      <w:r>
+        <w:rPr>
+          <w:b/>
+          <w:i/>
+        </w:rPr>
+        <w:t>SynthesizeSeq</w:t>
+      </w:r>
+      <w:proofErr w:type="spellEnd"/>
+      <w:r>
+        <w:t>.</w:t>
+      </w:r>
+    </w:p>
+    <w:p>
+      <w:pPr>
+        <w:ind w:firstLine="587"/>
+        <w:jc w:val="both"/>
+      </w:pPr>
+      <w:r>
+        <w:t xml:space="preserve">Utilizando o </w:t>
+      </w:r>
+      <w:proofErr w:type="spellStart"/>
+      <w:r>
+        <w:t>Wavesurfer</w:t>
+      </w:r>
+      <w:proofErr w:type="spellEnd"/>
+      <w:r>
+        <w:t xml:space="preserve"> obtiveram-se novos valores para as 3 primeiras formantes e</w:t>
+      </w:r>
+      <w:r>
+        <w:t xml:space="preserve"> criou-se um novo ficheir</w:t>
+      </w:r>
+      <w:r>
+        <w:t xml:space="preserve">o </w:t>
+      </w:r>
+      <w:proofErr w:type="spellStart"/>
+      <w:r>
+        <w:t>u</w:t>
+      </w:r>
+      <w:r>
+        <w:t>.mat</w:t>
+      </w:r>
+      <w:proofErr w:type="spellEnd"/>
+      <w:r>
+        <w:t xml:space="preserve"> com uma linha apenas para teste</w:t>
+      </w:r>
+      <w:r>
+        <w:t xml:space="preserve">. </w:t>
+      </w:r>
+    </w:p>
+    <w:p>
+      <w:pPr>
+        <w:ind w:firstLine="587"/>
+        <w:jc w:val="both"/>
+      </w:pPr>
+      <w:r>
+        <w:rPr>
+          <w:noProof/>
+        </w:rPr>
+        <w:drawing>
+          <wp:anchor distT="0" distB="0" distL="114300" distR="114300" simplePos="0" relativeHeight="251658240" behindDoc="1" locked="0" layoutInCell="1" allowOverlap="1">
+            <wp:simplePos x="0" y="0"/>
+            <wp:positionH relativeFrom="column">
+              <wp:posOffset>1590675</wp:posOffset>
+            </wp:positionH>
+            <wp:positionV relativeFrom="paragraph">
+              <wp:posOffset>-1905</wp:posOffset>
+            </wp:positionV>
+            <wp:extent cx="2886075" cy="2791060"/>
+            <wp:effectExtent l="0" t="0" r="0" b="9525"/>
+            <wp:wrapTight wrapText="bothSides">
+              <wp:wrapPolygon edited="0">
+                <wp:start x="0" y="0"/>
+                <wp:lineTo x="0" y="21526"/>
+                <wp:lineTo x="21386" y="21526"/>
+                <wp:lineTo x="21386" y="0"/>
+                <wp:lineTo x="0" y="0"/>
+              </wp:wrapPolygon>
+            </wp:wrapTight>
+            <wp:docPr id="1" name="Imagem 1" descr="C:\Users\resident\AppData\Local\Microsoft\Windows\INetCache\Content.Word\Capture.png"/>
+            <wp:cNvGraphicFramePr>
+              <a:graphicFrameLocks xmlns:a="http://schemas.openxmlformats.org/drawingml/2006/main" noChangeAspect="1"/>
+            </wp:cNvGraphicFramePr>
+            <a:graphic xmlns:a="http://schemas.openxmlformats.org/drawingml/2006/main">
+              <a:graphicData uri="http://schemas.openxmlformats.org/drawingml/2006/picture">
+                <pic:pic xmlns:pic="http://schemas.openxmlformats.org/drawingml/2006/picture">
+                  <pic:nvPicPr>
+                    <pic:cNvPr id="0" name="Picture 2" descr="C:\Users\resident\AppData\Local\Microsoft\Windows\INetCache\Content.Word\Capture.png"/>
+                    <pic:cNvPicPr>
+                      <a:picLocks noChangeAspect="1" noChangeArrowheads="1"/>
+                    </pic:cNvPicPr>
+                  </pic:nvPicPr>
+                  <pic:blipFill>
+                    <a:blip r:embed="rId7">
+                      <a:extLst>
+                        <a:ext uri="{28A0092B-C50C-407E-A947-70E740481C1C}">
+                          <a14:useLocalDpi xmlns:a14="http://schemas.microsoft.com/office/drawing/2010/main" val="0"/>
+                        </a:ext>
+                      </a:extLst>
+                    </a:blip>
+                    <a:srcRect/>
+                    <a:stretch>
+                      <a:fillRect/>
+                    </a:stretch>
+                  </pic:blipFill>
+                  <pic:spPr bwMode="auto">
+                    <a:xfrm>
+                      <a:off x="0" y="0"/>
+                      <a:ext cx="2886075" cy="2791060"/>
+                    </a:xfrm>
+                    <a:prstGeom prst="rect">
+                      <a:avLst/>
+                    </a:prstGeom>
+                    <a:noFill/>
+                    <a:ln>
+                      <a:noFill/>
+                    </a:ln>
+                  </pic:spPr>
+                </pic:pic>
+              </a:graphicData>
+            </a:graphic>
+          </wp:anchor>
+        </w:drawing>
+      </w:r>
+    </w:p>
+    <w:p>
+      <w:pPr>
+        <w:ind w:firstLine="587"/>
+        <w:jc w:val="both"/>
+      </w:pPr>
+    </w:p>
+    <w:p>
+      <w:pPr>
+        <w:ind w:firstLine="587"/>
+        <w:jc w:val="both"/>
+      </w:pPr>
+    </w:p>
+    <w:p>
+      <w:pPr>
+        <w:ind w:firstLine="587"/>
+        <w:jc w:val="both"/>
+      </w:pPr>
+    </w:p>
+    <w:p>
+      <w:pPr>
+        <w:ind w:firstLine="587"/>
+        <w:jc w:val="both"/>
+      </w:pPr>
+    </w:p>
+    <w:p>
+      <w:pPr>
+        <w:ind w:firstLine="587"/>
+        <w:jc w:val="both"/>
+      </w:pPr>
+    </w:p>
+    <w:p>
+      <w:pPr>
+        <w:ind w:firstLine="587"/>
+        <w:jc w:val="both"/>
+      </w:pPr>
+    </w:p>
+    <w:p>
+      <w:pPr>
+        <w:ind w:firstLine="587"/>
+        <w:jc w:val="both"/>
+      </w:pPr>
+    </w:p>
+    <w:p>
+      <w:pPr>
+        <w:ind w:firstLine="587"/>
+        <w:jc w:val="both"/>
+      </w:pPr>
+    </w:p>
+    <w:p>
+      <w:pPr>
+        <w:ind w:firstLine="587"/>
+        <w:jc w:val="both"/>
+      </w:pPr>
+      <w:r>
+        <w:rPr>
+          <w:noProof/>
+        </w:rPr>
+        <mc:AlternateContent>
+          <mc:Choice Requires="wps">
+            <w:drawing>
+              <wp:anchor distT="0" distB="0" distL="114300" distR="114300" simplePos="0" relativeHeight="251660288" behindDoc="1" locked="0" layoutInCell="1" allowOverlap="1" wp14:anchorId="0E417EE5" wp14:editId="01ADCF2B">
+                <wp:simplePos x="0" y="0"/>
+                <wp:positionH relativeFrom="column">
+                  <wp:posOffset>1351915</wp:posOffset>
+                </wp:positionH>
+                <wp:positionV relativeFrom="paragraph">
+                  <wp:posOffset>274955</wp:posOffset>
+                </wp:positionV>
+                <wp:extent cx="3324225" cy="635"/>
+                <wp:effectExtent l="0" t="0" r="9525" b="0"/>
+                <wp:wrapTight wrapText="bothSides">
+                  <wp:wrapPolygon edited="0">
+                    <wp:start x="0" y="0"/>
+                    <wp:lineTo x="0" y="20057"/>
+                    <wp:lineTo x="21538" y="20057"/>
+                    <wp:lineTo x="21538" y="0"/>
+                    <wp:lineTo x="0" y="0"/>
+                  </wp:wrapPolygon>
+                </wp:wrapTight>
+                <wp:docPr id="2" name="Caixa de texto 2"/>
+                <wp:cNvGraphicFramePr/>
+                <a:graphic xmlns:a="http://schemas.openxmlformats.org/drawingml/2006/main">
+                  <a:graphicData uri="http://schemas.microsoft.com/office/word/2010/wordprocessingShape">
+                    <wps:wsp>
+                      <wps:cNvSpPr txBox="1"/>
+                      <wps:spPr>
+                        <a:xfrm>
+                          <a:off x="0" y="0"/>
+                          <a:ext cx="3324225" cy="635"/>
+                        </a:xfrm>
+                        <a:prstGeom prst="rect">
+                          <a:avLst/>
+                        </a:prstGeom>
+                        <a:solidFill>
+                          <a:prstClr val="white"/>
+                        </a:solidFill>
+                        <a:ln>
+                          <a:noFill/>
+                        </a:ln>
+                      </wps:spPr>
+                      <wps:txbx>
+                        <w:txbxContent>
+                          <w:p>
+                            <w:pPr>
+                              <w:pStyle w:val="Legenda"/>
+                              <w:jc w:val="center"/>
+                              <w:rPr>
+                                <w:noProof/>
+                              </w:rPr>
+                            </w:pPr>
+                            <w:r>
+                              <w:t xml:space="preserve">Figura </w:t>
+                            </w:r>
+                            <w:r>
+                              <w:fldChar w:fldCharType="begin"/>
+                            </w:r>
+                            <w:r>
+                              <w:instrText xml:space="preserve"> SEQ Figure \* ARABIC </w:instrText>
+                            </w:r>
+                            <w:r>
+                              <w:fldChar w:fldCharType="separate"/>
+                            </w:r>
+                            <w:r>
+                              <w:rPr>
+                                <w:noProof/>
+                              </w:rPr>
+                              <w:t>1</w:t>
+                            </w:r>
+                            <w:r>
+                              <w:fldChar w:fldCharType="end"/>
+                            </w:r>
+                            <w:r>
+                              <w:t xml:space="preserve"> </w:t>
+                            </w:r>
+                            <w:r>
+                              <w:t>–</w:t>
+                            </w:r>
+                            <w:r>
+                              <w:t xml:space="preserve"> Modifica</w:t>
+                            </w:r>
+                            <w:r>
+                              <w:t>çã</w:t>
+                            </w:r>
+                            <w:r>
+                              <w:t>o dos par</w:t>
+                            </w:r>
+                            <w:r>
+                              <w:t>â</w:t>
+                            </w:r>
+                            <w:r>
+                              <w:t>metros das formantes da vogal u</w:t>
+                            </w:r>
+                          </w:p>
+                        </w:txbxContent>
+                      </wps:txbx>
+                      <wps:bodyPr rot="0" spcFirstLastPara="0" vertOverflow="overflow" horzOverflow="overflow" vert="horz" wrap="square" lIns="0" tIns="0" rIns="0" bIns="0" numCol="1" spcCol="0" rtlCol="0" fromWordArt="0" anchor="t" anchorCtr="0" forceAA="0" compatLnSpc="1">
+                        <a:prstTxWarp prst="textNoShape">
+                          <a:avLst/>
+                        </a:prstTxWarp>
+                        <a:spAutoFit/>
+                      </wps:bodyPr>
+                    </wps:wsp>
+                  </a:graphicData>
+                </a:graphic>
+                <wp14:sizeRelH relativeFrom="margin">
+                  <wp14:pctWidth>0</wp14:pctWidth>
+                </wp14:sizeRelH>
+              </wp:anchor>
+            </w:drawing>
+          </mc:Choice>
+          <mc:Fallback>
+            <w:pict>
+              <v:shapetype w14:anchorId="0E417EE5" id="_x0000_t202" coordsize="21600,21600" o:spt="202" path="m,l,21600r21600,l21600,xe">
+                <v:stroke joinstyle="miter"/>
+                <v:path gradientshapeok="t" o:connecttype="rect"/>
+              </v:shapetype>
+              <v:shape id="Caixa de texto 2" o:spid="_x0000_s1026" type="#_x0000_t202" style="position:absolute;left:0;text-align:left;margin-left:106.45pt;margin-top:21.65pt;width:261.75pt;height:.05pt;z-index:-251656192;visibility:visible;mso-wrap-style:square;mso-width-percent:0;mso-wrap-distance-left:9pt;mso-wrap-distance-top:0;mso-wrap-distance-right:9pt;mso-wrap-distance-bottom:0;mso-position-horizontal:absolute;mso-position-horizontal-relative:text;mso-position-vertical:absolute;mso-position-vertical-relative:text;mso-width-percent:0;mso-width-relative:margin;v-text-anchor:top" o:gfxdata="UEsDBBQABgAIAAAAIQC2gziS/gAAAOEBAAATAAAAW0NvbnRlbnRfVHlwZXNdLnhtbJSRQU7DMBBF&#10;90jcwfIWJU67QAgl6YK0S0CoHGBkTxKLZGx5TGhvj5O2G0SRWNoz/78nu9wcxkFMGNg6quQqL6RA&#10;0s5Y6ir5vt9lD1JwBDIwOMJKHpHlpr69KfdHjyxSmriSfYz+USnWPY7AufNIadK6MEJMx9ApD/oD&#10;OlTrorhX2lFEilmcO2RdNtjC5xDF9pCuTyYBB5bi6bQ4syoJ3g9WQ0ymaiLzg5KdCXlKLjvcW893&#10;SUOqXwnz5DrgnHtJTxOsQfEKIT7DmDSUCaxw7Rqn8787ZsmRM9e2VmPeBN4uqYvTtW7jvijg9N/y&#10;JsXecLq0q+WD6m8AAAD//wMAUEsDBBQABgAIAAAAIQA4/SH/1gAAAJQBAAALAAAAX3JlbHMvLnJl&#10;bHOkkMFqwzAMhu+DvYPRfXGawxijTi+j0GvpHsDYimMaW0Yy2fr2M4PBMnrbUb/Q94l/f/hMi1qR&#10;JVI2sOt6UJgd+ZiDgffL8ekFlFSbvV0oo4EbChzGx4f9GRdb25HMsYhqlCwG5lrLq9biZkxWOiqY&#10;22YiTra2kYMu1l1tQD30/bPm3wwYN0x18gb45AdQl1tp5j/sFB2T0FQ7R0nTNEV3j6o9feQzro1i&#10;OWA14Fm+Q8a1a8+Bvu/d/dMb2JY5uiPbhG/ktn4cqGU/er3pcvwCAAD//wMAUEsDBBQABgAIAAAA&#10;IQCaWshHMAIAAGMEAAAOAAAAZHJzL2Uyb0RvYy54bWysVE1v2zAMvQ/YfxB0X5w4azEEcYosRYYB&#10;QVsgHXpmZDkWIImapMTOfv0of6Rbt9Owi0yR1JMeH+nlXWs0O0sfFNqCzyZTzqQVWCp7LPi35+2H&#10;T5yFCLYEjVYW/CIDv1u9f7ds3ELmWKMupWcEYsOicQWvY3SLLAuilgbCBJ20FKzQG4i09ces9NAQ&#10;utFZPp3eZg360nkUMgTy3vdBvurwq0qK+FhVQUamC05vi93qu/WQ1my1hMXRg6uVGJ4B//AKA8rS&#10;pVeoe4jATl79AWWU8BiwihOBJsOqUkJ2HIjNbPqGzb4GJzsuVJzgrmUK/w9WPJyfPFNlwXPOLBiS&#10;aAOqBVZKFmUbkeWpRo0LC0rdO0qO7WdsSevRH8iZqLeVN+lLpBjFqdqXa4UJiQlyzuf5xzy/4UxQ&#10;7HZ+kzCy16POh/hFomHJKLgn+bqqwnkXYp86pqSbAmpVbpXWaZMCG+3ZGUjqplZRDuC/ZWmbci2m&#10;Uz1g8mSJX88jWbE9tAPpA5YX4uyx75zgxFbRRTsI8Qk8tQrRpPaPj7RUGpuC42BxVqP/8Td/yicF&#10;KcpZQ61X8PD9BF5ypr9a0jb16Wj40TiMhj2ZDRLFGQ2WE51JB3zUo1l5NC80Fet0C4XACrqr4HE0&#10;N7EfAJoqIdfrLom60UHc2b0TCXos6HP7At4NcqR+eMCxKWHxRpU+t9PFrU+RStxJlgraV3GoM3Vy&#10;J/owdWlUft13Wa//htVPAAAA//8DAFBLAwQUAAYACAAAACEA+OcQGuAAAAAJAQAADwAAAGRycy9k&#10;b3ducmV2LnhtbEyPsU7DMBCGdyTewTokFkSdJlGAEKeqKhhgqQhd2Nz4Ggfic2Q7bXh73KmMd/fp&#10;v++vVrMZ2BGd7y0JWC4SYEitVT11Anafr/ePwHyQpORgCQX8oodVfX1VyVLZE33gsQkdiyHkSylA&#10;hzCWnPtWo5F+YUekeDtYZ2SIo+u4cvIUw83A0yQpuJE9xQ9ajrjR2P40kxGwzb+2+m46vLyv88y9&#10;7aZN8d01QtzezOtnYAHncIHhrB/VoY5OezuR8mwQkC7Tp4gKyLMMWAQesiIHtj8vcuB1xf83qP8A&#10;AAD//wMAUEsBAi0AFAAGAAgAAAAhALaDOJL+AAAA4QEAABMAAAAAAAAAAAAAAAAAAAAAAFtDb250&#10;ZW50X1R5cGVzXS54bWxQSwECLQAUAAYACAAAACEAOP0h/9YAAACUAQAACwAAAAAAAAAAAAAAAAAv&#10;AQAAX3JlbHMvLnJlbHNQSwECLQAUAAYACAAAACEAmlrIRzACAABjBAAADgAAAAAAAAAAAAAAAAAu&#10;AgAAZHJzL2Uyb0RvYy54bWxQSwECLQAUAAYACAAAACEA+OcQGuAAAAAJAQAADwAAAAAAAAAAAAAA&#10;AACKBAAAZHJzL2Rvd25yZXYueG1sUEsFBgAAAAAEAAQA8wAAAJcFAAAAAA==&#10;" stroked="f">
+                <v:textbox style="mso-fit-shape-to-text:t" inset="0,0,0,0">
+                  <w:txbxContent>
+                    <w:p>
+                      <w:pPr>
+                        <w:pStyle w:val="Legenda"/>
+                        <w:jc w:val="center"/>
+                        <w:rPr>
+                          <w:noProof/>
+                        </w:rPr>
+                      </w:pPr>
+                      <w:r>
+                        <w:t xml:space="preserve">Figura </w:t>
+                      </w:r>
+                      <w:r>
+                        <w:fldChar w:fldCharType="begin"/>
+                      </w:r>
+                      <w:r>
+                        <w:instrText xml:space="preserve"> SEQ Figure \* ARABIC </w:instrText>
+                      </w:r>
+                      <w:r>
+                        <w:fldChar w:fldCharType="separate"/>
+                      </w:r>
+                      <w:r>
+                        <w:rPr>
+                          <w:noProof/>
+                        </w:rPr>
+                        <w:t>1</w:t>
+                      </w:r>
+                      <w:r>
+                        <w:fldChar w:fldCharType="end"/>
+                      </w:r>
+                      <w:r>
+                        <w:t xml:space="preserve"> </w:t>
+                      </w:r>
+                      <w:r>
+                        <w:t>–</w:t>
+                      </w:r>
+                      <w:r>
+                        <w:t xml:space="preserve"> Modifica</w:t>
+                      </w:r>
+                      <w:r>
+                        <w:t>çã</w:t>
+                      </w:r>
+                      <w:r>
+                        <w:t>o dos par</w:t>
+                      </w:r>
+                      <w:r>
+                        <w:t>â</w:t>
+                      </w:r>
+                      <w:r>
+                        <w:t>metros das formantes da vogal u</w:t>
+                      </w:r>
+                    </w:p>
+                  </w:txbxContent>
+                </v:textbox>
+                <w10:wrap type="tight"/>
+              </v:shape>
+            </w:pict>
+          </mc:Fallback>
+        </mc:AlternateContent>
+      </w:r>
+    </w:p>
+    <w:p>
+      <w:pPr>
+        <w:ind w:firstLine="587"/>
+        <w:jc w:val="both"/>
+      </w:pPr>
+    </w:p>
+    <w:p>
+      <w:pPr>
+        <w:ind w:firstLine="587"/>
+        <w:jc w:val="both"/>
+      </w:pPr>
+      <w:r>
+        <w:t>De seguida</w:t>
+      </w:r>
+      <w:r>
+        <w:t xml:space="preserve"> correu-se a linha de c</w:t>
+      </w:r>
+      <w:r>
+        <w:t>ó</w:t>
+      </w:r>
+      <w:r>
+        <w:t xml:space="preserve">digo no Matlab </w:t>
+      </w:r>
+      <w:proofErr w:type="spellStart"/>
+      <w:r>
+        <w:rPr>
+          <w:b/>
+          <w:i/>
+        </w:rPr>
+        <w:t>FormantSynthesis</w:t>
+      </w:r>
+      <w:proofErr w:type="spellEnd"/>
+      <w:r>
+        <w:rPr>
+          <w:b/>
+          <w:i/>
+        </w:rPr>
+        <w:t xml:space="preserve"> (1,230,1,100)</w:t>
+      </w:r>
+      <w:r>
+        <w:t>, o ficheiro de output chama-se part2_4</w:t>
+      </w:r>
+      <w:bookmarkStart w:id="2" w:name="_GoBack"/>
+      <w:bookmarkEnd w:id="2"/>
+      <w:r>
+        <w:t>.wav e cont</w:t>
+      </w:r>
+      <w:r>
+        <w:t>é</w:t>
+      </w:r>
+      <w:r>
+        <w:t>m um som ligeiramente diferente. A JND (</w:t>
+      </w:r>
+      <w:proofErr w:type="spellStart"/>
+      <w:r>
+        <w:t>Just-noticeable</w:t>
+      </w:r>
+      <w:proofErr w:type="spellEnd"/>
+      <w:r>
+        <w:t xml:space="preserve"> </w:t>
+      </w:r>
+      <w:proofErr w:type="spellStart"/>
+      <w:r>
+        <w:t>difference</w:t>
+      </w:r>
+      <w:proofErr w:type="spellEnd"/>
+      <w:r>
+        <w:t xml:space="preserve">) que se conseguiu observar </w:t>
+      </w:r>
+      <w:r>
+        <w:t>n</w:t>
+      </w:r>
+      <w:r>
+        <w:t xml:space="preserve">a </w:t>
+      </w:r>
+      <w:r>
+        <w:t>modifica</w:t>
+      </w:r>
+      <w:r>
+        <w:t>çã</w:t>
+      </w:r>
+      <w:r>
+        <w:t>o na vogal</w:t>
+      </w:r>
+      <w:r>
+        <w:t xml:space="preserve"> foi uma sensa</w:t>
+      </w:r>
+      <w:r>
+        <w:t>çã</w:t>
+      </w:r>
+      <w:r>
+        <w:t xml:space="preserve">o de ligeiro aumento da intensidade do ficheiro de </w:t>
+      </w:r>
+      <w:r>
+        <w:t>á</w:t>
+      </w:r>
+      <w:r>
+        <w:t>udio. O que efetivamente est</w:t>
+      </w:r>
+      <w:r>
+        <w:t>á</w:t>
+      </w:r>
+      <w:r>
+        <w:t xml:space="preserve"> a acontecer </w:t>
+      </w:r>
+      <w:r>
+        <w:t>é</w:t>
+      </w:r>
+      <w:r>
+        <w:t xml:space="preserve"> a tend</w:t>
+      </w:r>
+      <w:r>
+        <w:t>ê</w:t>
+      </w:r>
+      <w:r>
+        <w:t>ncia de aproxima</w:t>
+      </w:r>
+      <w:r>
+        <w:t>çã</w:t>
+      </w:r>
+      <w:r>
+        <w:t>o de outra vogal, que leva o sintetizar a tentar sintetizar outra vogal, da</w:t>
+      </w:r>
+      <w:r>
+        <w:t>í</w:t>
+      </w:r>
+      <w:r>
+        <w:t xml:space="preserve"> a nossa sensa</w:t>
+      </w:r>
+      <w:r>
+        <w:t>çã</w:t>
+      </w:r>
+      <w:r>
+        <w:t>o de aumento da intensidade relativamente ao ficheiro original</w:t>
+      </w:r>
+    </w:p>
     <w:sectPr>
-      <w:headerReference w:type="default" r:id="rId7"/>
-      <w:footerReference w:type="default" r:id="rId8"/>
+      <w:headerReference w:type="default" r:id="rId8"/>
+      <w:footerReference w:type="default" r:id="rId9"/>
       <w:pgSz w:w="11906" w:h="16838"/>
       <w:pgMar w:top="1440" w:right="1440" w:bottom="1440" w:left="1440" w:header="708" w:footer="708" w:gutter="0"/>
       <w:cols w:space="708"/>
@@ -517,7 +3245,7 @@
           <w:rPr>
             <w:noProof/>
           </w:rPr>
-          <w:t>1</w:t>
+          <w:t>3</w:t>
         </w:r>
         <w:r>
           <w:fldChar w:fldCharType="end"/>
@@ -742,7 +3470,7 @@
         <v:path o:extrusionok="f" gradientshapeok="t" o:connecttype="rect"/>
         <o:lock v:ext="edit" aspectratio="t"/>
       </v:shapetype>
-      <v:shape id="_x0000_i1045" type="#_x0000_t75" style="width:11.25pt;height:11.25pt" o:bullet="t">
+      <v:shape id="_x0000_i1109" type="#_x0000_t75" style="width:11.25pt;height:11.25pt" o:bullet="t">
         <v:imagedata r:id="rId1" o:title="msoB2CC"/>
       </v:shape>
     </w:pict>
@@ -1067,6 +3795,119 @@
     </w:lvl>
   </w:abstractNum>
   <w:abstractNum w:abstractNumId="3" w15:restartNumberingAfterBreak="0">
+    <w:nsid w:val="2D9E4B12"/>
+    <w:multiLevelType w:val="hybridMultilevel"/>
+    <w:tmpl w:val="8C7C139E"/>
+    <w:lvl w:ilvl="0" w:tplc="08160001">
+      <w:start w:val="1"/>
+      <w:numFmt w:val="bullet"/>
+      <w:lvlText w:val=""/>
+      <w:lvlJc w:val="left"/>
+      <w:pPr>
+        <w:ind w:left="720" w:hanging="360"/>
+      </w:pPr>
+      <w:rPr>
+        <w:rFonts w:ascii="Symbol" w:hAnsi="Symbol" w:hint="default"/>
+      </w:rPr>
+    </w:lvl>
+    <w:lvl w:ilvl="1" w:tplc="08160003">
+      <w:start w:val="1"/>
+      <w:numFmt w:val="bullet"/>
+      <w:lvlText w:val="o"/>
+      <w:lvlJc w:val="left"/>
+      <w:pPr>
+        <w:ind w:left="1440" w:hanging="360"/>
+      </w:pPr>
+      <w:rPr>
+        <w:rFonts w:ascii="Courier New" w:hAnsi="Courier New" w:cs="Courier New" w:hint="default"/>
+      </w:rPr>
+    </w:lvl>
+    <w:lvl w:ilvl="2" w:tplc="08160005" w:tentative="1">
+      <w:start w:val="1"/>
+      <w:numFmt w:val="bullet"/>
+      <w:lvlText w:val=""/>
+      <w:lvlJc w:val="left"/>
+      <w:pPr>
+        <w:ind w:left="2160" w:hanging="360"/>
+      </w:pPr>
+      <w:rPr>
+        <w:rFonts w:ascii="Wingdings" w:hAnsi="Wingdings" w:hint="default"/>
+      </w:rPr>
+    </w:lvl>
+    <w:lvl w:ilvl="3" w:tplc="08160001" w:tentative="1">
+      <w:start w:val="1"/>
+      <w:numFmt w:val="bullet"/>
+      <w:lvlText w:val=""/>
+      <w:lvlJc w:val="left"/>
+      <w:pPr>
+        <w:ind w:left="2880" w:hanging="360"/>
+      </w:pPr>
+      <w:rPr>
+        <w:rFonts w:ascii="Symbol" w:hAnsi="Symbol" w:hint="default"/>
+      </w:rPr>
+    </w:lvl>
+    <w:lvl w:ilvl="4" w:tplc="08160003" w:tentative="1">
+      <w:start w:val="1"/>
+      <w:numFmt w:val="bullet"/>
+      <w:lvlText w:val="o"/>
+      <w:lvlJc w:val="left"/>
+      <w:pPr>
+        <w:ind w:left="3600" w:hanging="360"/>
+      </w:pPr>
+      <w:rPr>
+        <w:rFonts w:ascii="Courier New" w:hAnsi="Courier New" w:cs="Courier New" w:hint="default"/>
+      </w:rPr>
+    </w:lvl>
+    <w:lvl w:ilvl="5" w:tplc="08160005" w:tentative="1">
+      <w:start w:val="1"/>
+      <w:numFmt w:val="bullet"/>
+      <w:lvlText w:val=""/>
+      <w:lvlJc w:val="left"/>
+      <w:pPr>
+        <w:ind w:left="4320" w:hanging="360"/>
+      </w:pPr>
+      <w:rPr>
+        <w:rFonts w:ascii="Wingdings" w:hAnsi="Wingdings" w:hint="default"/>
+      </w:rPr>
+    </w:lvl>
+    <w:lvl w:ilvl="6" w:tplc="08160001" w:tentative="1">
+      <w:start w:val="1"/>
+      <w:numFmt w:val="bullet"/>
+      <w:lvlText w:val=""/>
+      <w:lvlJc w:val="left"/>
+      <w:pPr>
+        <w:ind w:left="5040" w:hanging="360"/>
+      </w:pPr>
+      <w:rPr>
+        <w:rFonts w:ascii="Symbol" w:hAnsi="Symbol" w:hint="default"/>
+      </w:rPr>
+    </w:lvl>
+    <w:lvl w:ilvl="7" w:tplc="08160003" w:tentative="1">
+      <w:start w:val="1"/>
+      <w:numFmt w:val="bullet"/>
+      <w:lvlText w:val="o"/>
+      <w:lvlJc w:val="left"/>
+      <w:pPr>
+        <w:ind w:left="5760" w:hanging="360"/>
+      </w:pPr>
+      <w:rPr>
+        <w:rFonts w:ascii="Courier New" w:hAnsi="Courier New" w:cs="Courier New" w:hint="default"/>
+      </w:rPr>
+    </w:lvl>
+    <w:lvl w:ilvl="8" w:tplc="08160005" w:tentative="1">
+      <w:start w:val="1"/>
+      <w:numFmt w:val="bullet"/>
+      <w:lvlText w:val=""/>
+      <w:lvlJc w:val="left"/>
+      <w:pPr>
+        <w:ind w:left="6480" w:hanging="360"/>
+      </w:pPr>
+      <w:rPr>
+        <w:rFonts w:ascii="Wingdings" w:hAnsi="Wingdings" w:hint="default"/>
+      </w:rPr>
+    </w:lvl>
+  </w:abstractNum>
+  <w:abstractNum w:abstractNumId="4" w15:restartNumberingAfterBreak="0">
     <w:nsid w:val="326637B6"/>
     <w:multiLevelType w:val="hybridMultilevel"/>
     <w:tmpl w:val="21482786"/>
@@ -1174,6 +4015,119 @@
       <w:lvlJc w:val="left"/>
       <w:pPr>
         <w:ind w:left="6480" w:hanging="360"/>
+      </w:pPr>
+      <w:rPr>
+        <w:rFonts w:ascii="Wingdings" w:hAnsi="Wingdings" w:hint="default"/>
+      </w:rPr>
+    </w:lvl>
+  </w:abstractNum>
+  <w:abstractNum w:abstractNumId="5" w15:restartNumberingAfterBreak="0">
+    <w:nsid w:val="4BE14C7A"/>
+    <w:multiLevelType w:val="hybridMultilevel"/>
+    <w:tmpl w:val="47DC1E92"/>
+    <w:lvl w:ilvl="0" w:tplc="08160001">
+      <w:start w:val="1"/>
+      <w:numFmt w:val="bullet"/>
+      <w:lvlText w:val=""/>
+      <w:lvlJc w:val="left"/>
+      <w:pPr>
+        <w:ind w:left="947" w:hanging="360"/>
+      </w:pPr>
+      <w:rPr>
+        <w:rFonts w:ascii="Symbol" w:hAnsi="Symbol" w:hint="default"/>
+      </w:rPr>
+    </w:lvl>
+    <w:lvl w:ilvl="1" w:tplc="08160003" w:tentative="1">
+      <w:start w:val="1"/>
+      <w:numFmt w:val="bullet"/>
+      <w:lvlText w:val="o"/>
+      <w:lvlJc w:val="left"/>
+      <w:pPr>
+        <w:ind w:left="1667" w:hanging="360"/>
+      </w:pPr>
+      <w:rPr>
+        <w:rFonts w:ascii="Courier New" w:hAnsi="Courier New" w:cs="Courier New" w:hint="default"/>
+      </w:rPr>
+    </w:lvl>
+    <w:lvl w:ilvl="2" w:tplc="08160005" w:tentative="1">
+      <w:start w:val="1"/>
+      <w:numFmt w:val="bullet"/>
+      <w:lvlText w:val=""/>
+      <w:lvlJc w:val="left"/>
+      <w:pPr>
+        <w:ind w:left="2387" w:hanging="360"/>
+      </w:pPr>
+      <w:rPr>
+        <w:rFonts w:ascii="Wingdings" w:hAnsi="Wingdings" w:hint="default"/>
+      </w:rPr>
+    </w:lvl>
+    <w:lvl w:ilvl="3" w:tplc="08160001" w:tentative="1">
+      <w:start w:val="1"/>
+      <w:numFmt w:val="bullet"/>
+      <w:lvlText w:val=""/>
+      <w:lvlJc w:val="left"/>
+      <w:pPr>
+        <w:ind w:left="3107" w:hanging="360"/>
+      </w:pPr>
+      <w:rPr>
+        <w:rFonts w:ascii="Symbol" w:hAnsi="Symbol" w:hint="default"/>
+      </w:rPr>
+    </w:lvl>
+    <w:lvl w:ilvl="4" w:tplc="08160003" w:tentative="1">
+      <w:start w:val="1"/>
+      <w:numFmt w:val="bullet"/>
+      <w:lvlText w:val="o"/>
+      <w:lvlJc w:val="left"/>
+      <w:pPr>
+        <w:ind w:left="3827" w:hanging="360"/>
+      </w:pPr>
+      <w:rPr>
+        <w:rFonts w:ascii="Courier New" w:hAnsi="Courier New" w:cs="Courier New" w:hint="default"/>
+      </w:rPr>
+    </w:lvl>
+    <w:lvl w:ilvl="5" w:tplc="08160005" w:tentative="1">
+      <w:start w:val="1"/>
+      <w:numFmt w:val="bullet"/>
+      <w:lvlText w:val=""/>
+      <w:lvlJc w:val="left"/>
+      <w:pPr>
+        <w:ind w:left="4547" w:hanging="360"/>
+      </w:pPr>
+      <w:rPr>
+        <w:rFonts w:ascii="Wingdings" w:hAnsi="Wingdings" w:hint="default"/>
+      </w:rPr>
+    </w:lvl>
+    <w:lvl w:ilvl="6" w:tplc="08160001" w:tentative="1">
+      <w:start w:val="1"/>
+      <w:numFmt w:val="bullet"/>
+      <w:lvlText w:val=""/>
+      <w:lvlJc w:val="left"/>
+      <w:pPr>
+        <w:ind w:left="5267" w:hanging="360"/>
+      </w:pPr>
+      <w:rPr>
+        <w:rFonts w:ascii="Symbol" w:hAnsi="Symbol" w:hint="default"/>
+      </w:rPr>
+    </w:lvl>
+    <w:lvl w:ilvl="7" w:tplc="08160003" w:tentative="1">
+      <w:start w:val="1"/>
+      <w:numFmt w:val="bullet"/>
+      <w:lvlText w:val="o"/>
+      <w:lvlJc w:val="left"/>
+      <w:pPr>
+        <w:ind w:left="5987" w:hanging="360"/>
+      </w:pPr>
+      <w:rPr>
+        <w:rFonts w:ascii="Courier New" w:hAnsi="Courier New" w:cs="Courier New" w:hint="default"/>
+      </w:rPr>
+    </w:lvl>
+    <w:lvl w:ilvl="8" w:tplc="08160005" w:tentative="1">
+      <w:start w:val="1"/>
+      <w:numFmt w:val="bullet"/>
+      <w:lvlText w:val=""/>
+      <w:lvlJc w:val="left"/>
+      <w:pPr>
+        <w:ind w:left="6707" w:hanging="360"/>
       </w:pPr>
       <w:rPr>
         <w:rFonts w:ascii="Wingdings" w:hAnsi="Wingdings" w:hint="default"/>
@@ -1187,10 +4141,16 @@
     <w:abstractNumId w:val="1"/>
   </w:num>
   <w:num w:numId="3">
-    <w:abstractNumId w:val="3"/>
+    <w:abstractNumId w:val="4"/>
   </w:num>
   <w:num w:numId="4">
     <w:abstractNumId w:val="2"/>
+  </w:num>
+  <w:num w:numId="5">
+    <w:abstractNumId w:val="5"/>
+  </w:num>
+  <w:num w:numId="6">
+    <w:abstractNumId w:val="3"/>
   </w:num>
 </w:numbering>
 </file>
@@ -1770,562 +4730,6 @@
 </w:styles>
 </file>
 
-<file path=word/glossary/document.xml><?xml version="1.0" encoding="utf-8"?>
-<w:glossaryDocument xmlns:wpc="http://schemas.microsoft.com/office/word/2010/wordprocessingCanvas" xmlns:cx="http://schemas.microsoft.com/office/drawing/2014/chartex" xmlns:cx1="http://schemas.microsoft.com/office/drawing/2015/9/8/chartex" xmlns:cx2="http://schemas.microsoft.com/office/drawing/2015/10/21/chartex" xmlns:cx3="http://schemas.microsoft.com/office/drawing/2016/5/9/chartex" xmlns:cx4="http://schemas.microsoft.com/office/drawing/2016/5/10/chartex" xmlns:cx5="http://schemas.microsoft.com/office/drawing/2016/5/11/chartex" xmlns:cx6="http://schemas.microsoft.com/office/drawing/2016/5/12/chartex" xmlns:cx7="http://schemas.microsoft.com/office/drawing/2016/5/13/chartex" xmlns:cx8="http://schemas.microsoft.com/office/drawing/2016/5/14/chartex" xmlns:mc="http://schemas.openxmlformats.org/markup-compatibility/2006" xmlns:o="urn:schemas-microsoft-com:office:office" xmlns:r="http://schemas.openxmlformats.org/officeDocument/2006/relationships" xmlns:m="http://schemas.openxmlformats.org/officeDocument/2006/math" xmlns:v="urn:schemas-microsoft-com:vml" xmlns:wp14="http://schemas.microsoft.com/office/word/2010/wordprocessingDrawing" xmlns:wp="http://schemas.openxmlformats.org/drawingml/2006/wordprocessingDrawing" xmlns:w10="urn:schemas-microsoft-com:office:word" xmlns:w="http://schemas.openxmlformats.org/wordprocessingml/2006/main" xmlns:w14="http://schemas.microsoft.com/office/word/2010/wordml" xmlns:w15="http://schemas.microsoft.com/office/word/2012/wordml" xmlns:w16se="http://schemas.microsoft.com/office/word/2015/wordml/symex" xmlns:wpg="http://schemas.microsoft.com/office/word/2010/wordprocessingGroup" xmlns:wpi="http://schemas.microsoft.com/office/word/2010/wordprocessingInk" xmlns:wne="http://schemas.microsoft.com/office/word/2006/wordml" xmlns:wps="http://schemas.microsoft.com/office/word/2010/wordprocessingShape" mc:Ignorable="w14 w15 w16se wp14"/>
-</file>
-
-<file path=word/glossary/fontTable.xml><?xml version="1.0" encoding="utf-8"?>
-<w:fonts xmlns:mc="http://schemas.openxmlformats.org/markup-compatibility/2006" xmlns:r="http://schemas.openxmlformats.org/officeDocument/2006/relationships" xmlns:w="http://schemas.openxmlformats.org/wordprocessingml/2006/main" xmlns:w14="http://schemas.microsoft.com/office/word/2010/wordml" xmlns:w15="http://schemas.microsoft.com/office/word/2012/wordml" xmlns:w16se="http://schemas.microsoft.com/office/word/2015/wordml/symex" mc:Ignorable="w14 w15 w16se">
-  <w:font w:name="Symbol">
-    <w:panose1 w:val="05050102010706020507"/>
-    <w:charset w:val="02"/>
-    <w:family w:val="roman"/>
-    <w:pitch w:val="variable"/>
-    <w:sig w:usb0="00000000" w:usb1="10000000" w:usb2="00000000" w:usb3="00000000" w:csb0="80000000" w:csb1="00000000"/>
-  </w:font>
-  <w:font w:name="Times New Roman">
-    <w:panose1 w:val="02020603050405020304"/>
-    <w:charset w:val="00"/>
-    <w:family w:val="roman"/>
-    <w:pitch w:val="variable"/>
-    <w:sig w:usb0="E0002EFF" w:usb1="C0007843" w:usb2="00000009" w:usb3="00000000" w:csb0="000001FF" w:csb1="00000000"/>
-  </w:font>
-  <w:font w:name="Courier New">
-    <w:panose1 w:val="02070309020205020404"/>
-    <w:charset w:val="00"/>
-    <w:family w:val="modern"/>
-    <w:pitch w:val="fixed"/>
-    <w:sig w:usb0="E0002AFF" w:usb1="C0007843" w:usb2="00000009" w:usb3="00000000" w:csb0="000001FF" w:csb1="00000000"/>
-  </w:font>
-  <w:font w:name="Wingdings">
-    <w:panose1 w:val="05000000000000000000"/>
-    <w:charset w:val="02"/>
-    <w:family w:val="auto"/>
-    <w:pitch w:val="variable"/>
-    <w:sig w:usb0="00000000" w:usb1="10000000" w:usb2="00000000" w:usb3="00000000" w:csb0="80000000" w:csb1="00000000"/>
-  </w:font>
-  <w:font w:name="Calibri">
-    <w:panose1 w:val="020F0502020204030204"/>
-    <w:charset w:val="00"/>
-    <w:family w:val="swiss"/>
-    <w:pitch w:val="variable"/>
-    <w:sig w:usb0="E00002FF" w:usb1="4000ACFF" w:usb2="00000001" w:usb3="00000000" w:csb0="0000019F" w:csb1="00000000"/>
-  </w:font>
-  <w:font w:name="Calibri Light">
-    <w:panose1 w:val="020F0302020204030204"/>
-    <w:charset w:val="00"/>
-    <w:family w:val="swiss"/>
-    <w:pitch w:val="variable"/>
-    <w:sig w:usb0="A00002EF" w:usb1="4000207B" w:usb2="00000000" w:usb3="00000000" w:csb0="0000019F" w:csb1="00000000"/>
-  </w:font>
-  <w:font w:name="Segoe UI">
-    <w:panose1 w:val="020B0502040204020203"/>
-    <w:charset w:val="00"/>
-    <w:family w:val="swiss"/>
-    <w:pitch w:val="variable"/>
-    <w:sig w:usb0="E4002EFF" w:usb1="C000E47F" w:usb2="00000009" w:usb3="00000000" w:csb0="000001FF" w:csb1="00000000"/>
-  </w:font>
-  <w:font w:name="Cambria Math">
-    <w:panose1 w:val="02040503050406030204"/>
-    <w:charset w:val="00"/>
-    <w:family w:val="roman"/>
-    <w:pitch w:val="variable"/>
-    <w:sig w:usb0="E00002FF" w:usb1="420024FF" w:usb2="00000000" w:usb3="00000000" w:csb0="0000019F" w:csb1="00000000"/>
-  </w:font>
-  <w:font w:name="Arial">
-    <w:panose1 w:val="020B0604020202020204"/>
-    <w:charset w:val="00"/>
-    <w:family w:val="swiss"/>
-    <w:pitch w:val="variable"/>
-    <w:sig w:usb0="E0002AFF" w:usb1="C0007843" w:usb2="00000009" w:usb3="00000000" w:csb0="000001FF" w:csb1="00000000"/>
-  </w:font>
-</w:fonts>
-</file>
-
-<file path=word/glossary/settings.xml><?xml version="1.0" encoding="utf-8"?>
-<w:settings xmlns:mc="http://schemas.openxmlformats.org/markup-compatibility/2006" xmlns:o="urn:schemas-microsoft-com:office:office" xmlns:r="http://schemas.openxmlformats.org/officeDocument/2006/relationships" xmlns:m="http://schemas.openxmlformats.org/officeDocument/2006/math" xmlns:v="urn:schemas-microsoft-com:vml" xmlns:w10="urn:schemas-microsoft-com:office:word" xmlns:w="http://schemas.openxmlformats.org/wordprocessingml/2006/main" xmlns:w14="http://schemas.microsoft.com/office/word/2010/wordml" xmlns:w15="http://schemas.microsoft.com/office/word/2012/wordml" xmlns:w16se="http://schemas.microsoft.com/office/word/2015/wordml/symex" xmlns:sl="http://schemas.openxmlformats.org/schemaLibrary/2006/main" mc:Ignorable="w14 w15 w16se">
-  <w:view w:val="normal"/>
-  <w:defaultTabStop w:val="708"/>
-  <w:hyphenationZone w:val="425"/>
-  <w:characterSpacingControl w:val="doNotCompress"/>
-  <w:compat>
-    <w:useFELayout/>
-    <w:compatSetting w:name="compatibilityMode" w:uri="http://schemas.microsoft.com/office/word" w:val="15"/>
-    <w:compatSetting w:name="overrideTableStyleFontSizeAndJustification" w:uri="http://schemas.microsoft.com/office/word" w:val="1"/>
-    <w:compatSetting w:name="enableOpenTypeFeatures" w:uri="http://schemas.microsoft.com/office/word" w:val="1"/>
-    <w:compatSetting w:name="doNotFlipMirrorIndents" w:uri="http://schemas.microsoft.com/office/word" w:val="1"/>
-    <w:compatSetting w:name="differentiateMultirowTableHeaders" w:uri="http://schemas.microsoft.com/office/word" w:val="1"/>
-  </w:compat>
-  <w:rsids>
-    <w:rsidRoot w:val="009375C4"/>
-    <w:rsid w:val="006E35EC"/>
-    <w:rsid w:val="009375C4"/>
-  </w:rsids>
-  <m:mathPr>
-    <m:mathFont m:val="Cambria Math"/>
-    <m:brkBin m:val="before"/>
-    <m:brkBinSub m:val="--"/>
-    <m:smallFrac m:val="0"/>
-    <m:dispDef/>
-    <m:lMargin m:val="0"/>
-    <m:rMargin m:val="0"/>
-    <m:defJc m:val="centerGroup"/>
-    <m:wrapIndent m:val="1440"/>
-    <m:intLim m:val="subSup"/>
-    <m:naryLim m:val="undOvr"/>
-  </m:mathPr>
-  <w:themeFontLang w:val="pt-PT"/>
-  <w:clrSchemeMapping w:bg1="light1" w:t1="dark1" w:bg2="light2" w:t2="dark2" w:accent1="accent1" w:accent2="accent2" w:accent3="accent3" w:accent4="accent4" w:accent5="accent5" w:accent6="accent6" w:hyperlink="hyperlink" w:followedHyperlink="followedHyperlink"/>
-  <w:decimalSymbol w:val="."/>
-  <w:listSeparator w:val=","/>
-  <w15:chartTrackingRefBased/>
-</w:settings>
-</file>
-
-<file path=word/glossary/styles.xml><?xml version="1.0" encoding="utf-8"?>
-<w:styles xmlns:mc="http://schemas.openxmlformats.org/markup-compatibility/2006" xmlns:r="http://schemas.openxmlformats.org/officeDocument/2006/relationships" xmlns:w="http://schemas.openxmlformats.org/wordprocessingml/2006/main" xmlns:w14="http://schemas.microsoft.com/office/word/2010/wordml" xmlns:w15="http://schemas.microsoft.com/office/word/2012/wordml" xmlns:w16se="http://schemas.microsoft.com/office/word/2015/wordml/symex" mc:Ignorable="w14 w15 w16se">
-  <w:docDefaults>
-    <w:rPrDefault>
-      <w:rPr>
-        <w:rFonts w:asciiTheme="minorHAnsi" w:eastAsiaTheme="minorEastAsia" w:hAnsiTheme="minorHAnsi" w:cstheme="minorBidi"/>
-        <w:sz w:val="22"/>
-        <w:szCs w:val="22"/>
-        <w:lang w:val="pt-PT" w:eastAsia="pt-PT" w:bidi="ar-SA"/>
-      </w:rPr>
-    </w:rPrDefault>
-    <w:pPrDefault>
-      <w:pPr>
-        <w:spacing w:after="160" w:line="259" w:lineRule="auto"/>
-      </w:pPr>
-    </w:pPrDefault>
-  </w:docDefaults>
-  <w:latentStyles w:defLockedState="0" w:defUIPriority="99" w:defSemiHidden="0" w:defUnhideWhenUsed="0" w:defQFormat="0" w:count="374">
-    <w:lsdException w:name="Normal" w:uiPriority="0" w:qFormat="1"/>
-    <w:lsdException w:name="heading 1" w:uiPriority="9" w:qFormat="1"/>
-    <w:lsdException w:name="heading 2" w:semiHidden="1" w:uiPriority="9" w:unhideWhenUsed="1" w:qFormat="1"/>
-    <w:lsdException w:name="heading 3" w:semiHidden="1" w:uiPriority="9" w:unhideWhenUsed="1" w:qFormat="1"/>
-    <w:lsdException w:name="heading 4" w:semiHidden="1" w:uiPriority="9" w:unhideWhenUsed="1" w:qFormat="1"/>
-    <w:lsdException w:name="heading 5" w:semiHidden="1" w:uiPriority="9" w:unhideWhenUsed="1" w:qFormat="1"/>
-    <w:lsdException w:name="heading 6" w:semiHidden="1" w:uiPriority="9" w:unhideWhenUsed="1" w:qFormat="1"/>
-    <w:lsdException w:name="heading 7" w:semiHidden="1" w:uiPriority="9" w:unhideWhenUsed="1" w:qFormat="1"/>
-    <w:lsdException w:name="heading 8" w:semiHidden="1" w:uiPriority="9" w:unhideWhenUsed="1" w:qFormat="1"/>
-    <w:lsdException w:name="heading 9" w:semiHidden="1" w:uiPriority="9" w:unhideWhenUsed="1" w:qFormat="1"/>
-    <w:lsdException w:name="index 1" w:semiHidden="1" w:unhideWhenUsed="1"/>
-    <w:lsdException w:name="index 2" w:semiHidden="1" w:unhideWhenUsed="1"/>
-    <w:lsdException w:name="index 3" w:semiHidden="1" w:unhideWhenUsed="1"/>
-    <w:lsdException w:name="index 4" w:semiHidden="1" w:unhideWhenUsed="1"/>
-    <w:lsdException w:name="index 5" w:semiHidden="1" w:unhideWhenUsed="1"/>
-    <w:lsdException w:name="index 6" w:semiHidden="1" w:unhideWhenUsed="1"/>
-    <w:lsdException w:name="index 7" w:semiHidden="1" w:unhideWhenUsed="1"/>
-    <w:lsdException w:name="index 8" w:semiHidden="1" w:unhideWhenUsed="1"/>
-    <w:lsdException w:name="index 9" w:semiHidden="1" w:unhideWhenUsed="1"/>
-    <w:lsdException w:name="toc 1" w:semiHidden="1" w:uiPriority="39" w:unhideWhenUsed="1"/>
-    <w:lsdException w:name="toc 2" w:semiHidden="1" w:uiPriority="39" w:unhideWhenUsed="1"/>
-    <w:lsdException w:name="toc 3" w:semiHidden="1" w:uiPriority="39" w:unhideWhenUsed="1"/>
-    <w:lsdException w:name="toc 4" w:semiHidden="1" w:uiPriority="39" w:unhideWhenUsed="1"/>
-    <w:lsdException w:name="toc 5" w:semiHidden="1" w:uiPriority="39" w:unhideWhenUsed="1"/>
-    <w:lsdException w:name="toc 6" w:semiHidden="1" w:uiPriority="39" w:unhideWhenUsed="1"/>
-    <w:lsdException w:name="toc 7" w:semiHidden="1" w:uiPriority="39" w:unhideWhenUsed="1"/>
-    <w:lsdException w:name="toc 8" w:semiHidden="1" w:uiPriority="39" w:unhideWhenUsed="1"/>
-    <w:lsdException w:name="toc 9" w:semiHidden="1" w:uiPriority="39" w:unhideWhenUsed="1"/>
-    <w:lsdException w:name="Normal Indent" w:semiHidden="1" w:unhideWhenUsed="1"/>
-    <w:lsdException w:name="footnote text" w:semiHidden="1" w:unhideWhenUsed="1"/>
-    <w:lsdException w:name="annotation text" w:semiHidden="1" w:unhideWhenUsed="1"/>
-    <w:lsdException w:name="header" w:semiHidden="1" w:unhideWhenUsed="1"/>
-    <w:lsdException w:name="footer" w:semiHidden="1" w:unhideWhenUsed="1"/>
-    <w:lsdException w:name="index heading" w:semiHidden="1" w:unhideWhenUsed="1"/>
-    <w:lsdException w:name="caption" w:semiHidden="1" w:uiPriority="35" w:unhideWhenUsed="1" w:qFormat="1"/>
-    <w:lsdException w:name="table of figures" w:semiHidden="1" w:unhideWhenUsed="1"/>
-    <w:lsdException w:name="envelope address" w:semiHidden="1" w:unhideWhenUsed="1"/>
-    <w:lsdException w:name="envelope return" w:semiHidden="1" w:unhideWhenUsed="1"/>
-    <w:lsdException w:name="footnote reference" w:semiHidden="1" w:unhideWhenUsed="1"/>
-    <w:lsdException w:name="annotation reference" w:semiHidden="1" w:unhideWhenUsed="1"/>
-    <w:lsdException w:name="line number" w:semiHidden="1" w:unhideWhenUsed="1"/>
-    <w:lsdException w:name="page number" w:semiHidden="1" w:unhideWhenUsed="1"/>
-    <w:lsdException w:name="endnote reference" w:semiHidden="1" w:unhideWhenUsed="1"/>
-    <w:lsdException w:name="endnote text" w:semiHidden="1" w:unhideWhenUsed="1"/>
-    <w:lsdException w:name="table of authorities" w:semiHidden="1" w:unhideWhenUsed="1"/>
-    <w:lsdException w:name="macro" w:semiHidden="1" w:unhideWhenUsed="1"/>
-    <w:lsdException w:name="toa heading" w:semiHidden="1" w:unhideWhenUsed="1"/>
-    <w:lsdException w:name="List" w:semiHidden="1" w:unhideWhenUsed="1"/>
-    <w:lsdException w:name="List Bullet" w:semiHidden="1" w:unhideWhenUsed="1"/>
-    <w:lsdException w:name="List Number" w:semiHidden="1" w:unhideWhenUsed="1"/>
-    <w:lsdException w:name="List 2" w:semiHidden="1" w:unhideWhenUsed="1"/>
-    <w:lsdException w:name="List 3" w:semiHidden="1" w:unhideWhenUsed="1"/>
-    <w:lsdException w:name="List 4" w:semiHidden="1" w:unhideWhenUsed="1"/>
-    <w:lsdException w:name="List 5" w:semiHidden="1" w:unhideWhenUsed="1"/>
-    <w:lsdException w:name="List Bullet 2" w:semiHidden="1" w:unhideWhenUsed="1"/>
-    <w:lsdException w:name="List Bullet 3" w:semiHidden="1" w:unhideWhenUsed="1"/>
-    <w:lsdException w:name="List Bullet 4" w:semiHidden="1" w:unhideWhenUsed="1"/>
-    <w:lsdException w:name="List Bullet 5" w:semiHidden="1" w:unhideWhenUsed="1"/>
-    <w:lsdException w:name="List Number 2" w:semiHidden="1" w:unhideWhenUsed="1"/>
-    <w:lsdException w:name="List Number 3" w:semiHidden="1" w:unhideWhenUsed="1"/>
-    <w:lsdException w:name="List Number 4" w:semiHidden="1" w:unhideWhenUsed="1"/>
-    <w:lsdException w:name="List Number 5" w:semiHidden="1" w:unhideWhenUsed="1"/>
-    <w:lsdException w:name="Title" w:uiPriority="10" w:qFormat="1"/>
-    <w:lsdException w:name="Closing" w:semiHidden="1" w:unhideWhenUsed="1"/>
-    <w:lsdException w:name="Signature" w:semiHidden="1" w:unhideWhenUsed="1"/>
-    <w:lsdException w:name="Default Paragraph Font" w:semiHidden="1" w:uiPriority="1" w:unhideWhenUsed="1"/>
-    <w:lsdException w:name="Body Text" w:semiHidden="1" w:unhideWhenUsed="1"/>
-    <w:lsdException w:name="Body Text Indent" w:semiHidden="1" w:unhideWhenUsed="1"/>
-    <w:lsdException w:name="List Continue" w:semiHidden="1" w:unhideWhenUsed="1"/>
-    <w:lsdException w:name="List Continue 2" w:semiHidden="1" w:unhideWhenUsed="1"/>
-    <w:lsdException w:name="List Continue 3" w:semiHidden="1" w:unhideWhenUsed="1"/>
-    <w:lsdException w:name="List Continue 4" w:semiHidden="1" w:unhideWhenUsed="1"/>
-    <w:lsdException w:name="List Continue 5" w:semiHidden="1" w:unhideWhenUsed="1"/>
-    <w:lsdException w:name="Message Header" w:semiHidden="1" w:unhideWhenUsed="1"/>
-    <w:lsdException w:name="Subtitle" w:uiPriority="11" w:qFormat="1"/>
-    <w:lsdException w:name="Salutation" w:semiHidden="1" w:unhideWhenUsed="1"/>
-    <w:lsdException w:name="Date" w:semiHidden="1" w:unhideWhenUsed="1"/>
-    <w:lsdException w:name="Body Text First Indent" w:semiHidden="1" w:unhideWhenUsed="1"/>
-    <w:lsdException w:name="Body Text First Indent 2" w:semiHidden="1" w:unhideWhenUsed="1"/>
-    <w:lsdException w:name="Note Heading" w:semiHidden="1" w:unhideWhenUsed="1"/>
-    <w:lsdException w:name="Body Text 2" w:semiHidden="1" w:unhideWhenUsed="1"/>
-    <w:lsdException w:name="Body Text 3" w:semiHidden="1" w:unhideWhenUsed="1"/>
-    <w:lsdException w:name="Body Text Indent 2" w:semiHidden="1" w:unhideWhenUsed="1"/>
-    <w:lsdException w:name="Body Text Indent 3" w:semiHidden="1" w:unhideWhenUsed="1"/>
-    <w:lsdException w:name="Block Text" w:semiHidden="1" w:unhideWhenUsed="1"/>
-    <w:lsdException w:name="Hyperlink" w:semiHidden="1" w:unhideWhenUsed="1"/>
-    <w:lsdException w:name="FollowedHyperlink" w:semiHidden="1" w:unhideWhenUsed="1"/>
-    <w:lsdException w:name="Strong" w:uiPriority="22" w:qFormat="1"/>
-    <w:lsdException w:name="Emphasis" w:uiPriority="20" w:qFormat="1"/>
-    <w:lsdException w:name="Document Map" w:semiHidden="1" w:unhideWhenUsed="1"/>
-    <w:lsdException w:name="Plain Text" w:semiHidden="1" w:unhideWhenUsed="1"/>
-    <w:lsdException w:name="E-mail Signature" w:semiHidden="1" w:unhideWhenUsed="1"/>
-    <w:lsdException w:name="HTML Top of Form" w:semiHidden="1" w:unhideWhenUsed="1"/>
-    <w:lsdException w:name="HTML Bottom of Form" w:semiHidden="1" w:unhideWhenUsed="1"/>
-    <w:lsdException w:name="Normal (Web)" w:semiHidden="1" w:unhideWhenUsed="1"/>
-    <w:lsdException w:name="HTML Acronym" w:semiHidden="1" w:unhideWhenUsed="1"/>
-    <w:lsdException w:name="HTML Address" w:semiHidden="1" w:unhideWhenUsed="1"/>
-    <w:lsdException w:name="HTML Cite" w:semiHidden="1" w:unhideWhenUsed="1"/>
-    <w:lsdException w:name="HTML Code" w:semiHidden="1" w:unhideWhenUsed="1"/>
-    <w:lsdException w:name="HTML Definition" w:semiHidden="1" w:unhideWhenUsed="1"/>
-    <w:lsdException w:name="HTML Keyboard" w:semiHidden="1" w:unhideWhenUsed="1"/>
-    <w:lsdException w:name="HTML Preformatted" w:semiHidden="1" w:unhideWhenUsed="1"/>
-    <w:lsdException w:name="HTML Sample" w:semiHidden="1" w:unhideWhenUsed="1"/>
-    <w:lsdException w:name="HTML Typewriter" w:semiHidden="1" w:unhideWhenUsed="1"/>
-    <w:lsdException w:name="HTML Variable" w:semiHidden="1" w:unhideWhenUsed="1"/>
-    <w:lsdException w:name="Normal Table" w:semiHidden="1" w:unhideWhenUsed="1"/>
-    <w:lsdException w:name="annotation subject" w:semiHidden="1" w:unhideWhenUsed="1"/>
-    <w:lsdException w:name="No List" w:semiHidden="1" w:unhideWhenUsed="1"/>
-    <w:lsdException w:name="Outline List 1" w:semiHidden="1" w:unhideWhenUsed="1"/>
-    <w:lsdException w:name="Outline List 2" w:semiHidden="1" w:unhideWhenUsed="1"/>
-    <w:lsdException w:name="Outline List 3" w:semiHidden="1" w:unhideWhenUsed="1"/>
-    <w:lsdException w:name="Table Simple 1" w:semiHidden="1" w:unhideWhenUsed="1"/>
-    <w:lsdException w:name="Table Simple 2" w:semiHidden="1" w:unhideWhenUsed="1"/>
-    <w:lsdException w:name="Table Simple 3" w:semiHidden="1" w:unhideWhenUsed="1"/>
-    <w:lsdException w:name="Table Classic 1" w:semiHidden="1" w:unhideWhenUsed="1"/>
-    <w:lsdException w:name="Table Classic 2" w:semiHidden="1" w:unhideWhenUsed="1"/>
-    <w:lsdException w:name="Table Classic 3" w:semiHidden="1" w:unhideWhenUsed="1"/>
-    <w:lsdException w:name="Table Classic 4" w:semiHidden="1" w:unhideWhenUsed="1"/>
-    <w:lsdException w:name="Table Colorful 1" w:semiHidden="1" w:unhideWhenUsed="1"/>
-    <w:lsdException w:name="Table Colorful 2" w:semiHidden="1" w:unhideWhenUsed="1"/>
-    <w:lsdException w:name="Table Colorful 3" w:semiHidden="1" w:unhideWhenUsed="1"/>
-    <w:lsdException w:name="Table Columns 1" w:semiHidden="1" w:unhideWhenUsed="1"/>
-    <w:lsdException w:name="Table Columns 2" w:semiHidden="1" w:unhideWhenUsed="1"/>
-    <w:lsdException w:name="Table Columns 3" w:semiHidden="1" w:unhideWhenUsed="1"/>
-    <w:lsdException w:name="Table Columns 4" w:semiHidden="1" w:unhideWhenUsed="1"/>
-    <w:lsdException w:name="Table Columns 5" w:semiHidden="1" w:unhideWhenUsed="1"/>
-    <w:lsdException w:name="Table Grid 1" w:semiHidden="1" w:unhideWhenUsed="1"/>
-    <w:lsdException w:name="Table Grid 2" w:semiHidden="1" w:unhideWhenUsed="1"/>
-    <w:lsdException w:name="Table Grid 3" w:semiHidden="1" w:unhideWhenUsed="1"/>
-    <w:lsdException w:name="Table Grid 4" w:semiHidden="1" w:unhideWhenUsed="1"/>
-    <w:lsdException w:name="Table Grid 5" w:semiHidden="1" w:unhideWhenUsed="1"/>
-    <w:lsdException w:name="Table Grid 6" w:semiHidden="1" w:unhideWhenUsed="1"/>
-    <w:lsdException w:name="Table Grid 7" w:semiHidden="1" w:unhideWhenUsed="1"/>
-    <w:lsdException w:name="Table Grid 8" w:semiHidden="1" w:unhideWhenUsed="1"/>
-    <w:lsdException w:name="Table List 1" w:semiHidden="1" w:unhideWhenUsed="1"/>
-    <w:lsdException w:name="Table List 2" w:semiHidden="1" w:unhideWhenUsed="1"/>
-    <w:lsdException w:name="Table List 3" w:semiHidden="1" w:unhideWhenUsed="1"/>
-    <w:lsdException w:name="Table List 4" w:semiHidden="1" w:unhideWhenUsed="1"/>
-    <w:lsdException w:name="Table List 5" w:semiHidden="1" w:unhideWhenUsed="1"/>
-    <w:lsdException w:name="Table List 6" w:semiHidden="1" w:unhideWhenUsed="1"/>
-    <w:lsdException w:name="Table List 7" w:semiHidden="1" w:unhideWhenUsed="1"/>
-    <w:lsdException w:name="Table List 8" w:semiHidden="1" w:unhideWhenUsed="1"/>
-    <w:lsdException w:name="Table 3D effects 1" w:semiHidden="1" w:unhideWhenUsed="1"/>
-    <w:lsdException w:name="Table 3D effects 2" w:semiHidden="1" w:unhideWhenUsed="1"/>
-    <w:lsdException w:name="Table 3D effects 3" w:semiHidden="1" w:unhideWhenUsed="1"/>
-    <w:lsdException w:name="Table Contemporary" w:semiHidden="1" w:unhideWhenUsed="1"/>
-    <w:lsdException w:name="Table Elegant" w:semiHidden="1" w:unhideWhenUsed="1"/>
-    <w:lsdException w:name="Table Professional" w:semiHidden="1" w:unhideWhenUsed="1"/>
-    <w:lsdException w:name="Table Subtle 1" w:semiHidden="1" w:unhideWhenUsed="1"/>
-    <w:lsdException w:name="Table Subtle 2" w:semiHidden="1" w:unhideWhenUsed="1"/>
-    <w:lsdException w:name="Table Web 1" w:semiHidden="1" w:unhideWhenUsed="1"/>
-    <w:lsdException w:name="Table Web 2" w:semiHidden="1" w:unhideWhenUsed="1"/>
-    <w:lsdException w:name="Table Web 3" w:semiHidden="1" w:unhideWhenUsed="1"/>
-    <w:lsdException w:name="Balloon Text" w:semiHidden="1" w:unhideWhenUsed="1"/>
-    <w:lsdException w:name="Table Grid" w:uiPriority="39"/>
-    <w:lsdException w:name="Table Theme" w:semiHidden="1" w:unhideWhenUsed="1"/>
-    <w:lsdException w:name="Placeholder Text" w:semiHidden="1"/>
-    <w:lsdException w:name="No Spacing" w:uiPriority="1" w:qFormat="1"/>
-    <w:lsdException w:name="Light Shading" w:uiPriority="60"/>
-    <w:lsdException w:name="Light List" w:uiPriority="61"/>
-    <w:lsdException w:name="Light Grid" w:uiPriority="62"/>
-    <w:lsdException w:name="Medium Shading 1" w:uiPriority="63"/>
-    <w:lsdException w:name="Medium Shading 2" w:uiPriority="64"/>
-    <w:lsdException w:name="Medium List 1" w:uiPriority="65"/>
-    <w:lsdException w:name="Medium List 2" w:uiPriority="66"/>
-    <w:lsdException w:name="Medium Grid 1" w:uiPriority="67"/>
-    <w:lsdException w:name="Medium Grid 2" w:uiPriority="68"/>
-    <w:lsdException w:name="Medium Grid 3" w:uiPriority="69"/>
-    <w:lsdException w:name="Dark List" w:uiPriority="70"/>
-    <w:lsdException w:name="Colorful Shading" w:uiPriority="71"/>
-    <w:lsdException w:name="Colorful List" w:uiPriority="72"/>
-    <w:lsdException w:name="Colorful Grid" w:uiPriority="73"/>
-    <w:lsdException w:name="Light Shading Accent 1" w:uiPriority="60"/>
-    <w:lsdException w:name="Light List Accent 1" w:uiPriority="61"/>
-    <w:lsdException w:name="Light Grid Accent 1" w:uiPriority="62"/>
-    <w:lsdException w:name="Medium Shading 1 Accent 1" w:uiPriority="63"/>
-    <w:lsdException w:name="Medium Shading 2 Accent 1" w:uiPriority="64"/>
-    <w:lsdException w:name="Medium List 1 Accent 1" w:uiPriority="65"/>
-    <w:lsdException w:name="Revision" w:semiHidden="1"/>
-    <w:lsdException w:name="List Paragraph" w:uiPriority="34" w:qFormat="1"/>
-    <w:lsdException w:name="Quote" w:uiPriority="29" w:qFormat="1"/>
-    <w:lsdException w:name="Intense Quote" w:uiPriority="30" w:qFormat="1"/>
-    <w:lsdException w:name="Medium List 2 Accent 1" w:uiPriority="66"/>
-    <w:lsdException w:name="Medium Grid 1 Accent 1" w:uiPriority="67"/>
-    <w:lsdException w:name="Medium Grid 2 Accent 1" w:uiPriority="68"/>
-    <w:lsdException w:name="Medium Grid 3 Accent 1" w:uiPriority="69"/>
-    <w:lsdException w:name="Dark List Accent 1" w:uiPriority="70"/>
-    <w:lsdException w:name="Colorful Shading Accent 1" w:uiPriority="71"/>
-    <w:lsdException w:name="Colorful List Accent 1" w:uiPriority="72"/>
-    <w:lsdException w:name="Colorful Grid Accent 1" w:uiPriority="73"/>
-    <w:lsdException w:name="Light Shading Accent 2" w:uiPriority="60"/>
-    <w:lsdException w:name="Light List Accent 2" w:uiPriority="61"/>
-    <w:lsdException w:name="Light Grid Accent 2" w:uiPriority="62"/>
-    <w:lsdException w:name="Medium Shading 1 Accent 2" w:uiPriority="63"/>
-    <w:lsdException w:name="Medium Shading 2 Accent 2" w:uiPriority="64"/>
-    <w:lsdException w:name="Medium List 1 Accent 2" w:uiPriority="65"/>
-    <w:lsdException w:name="Medium List 2 Accent 2" w:uiPriority="66"/>
-    <w:lsdException w:name="Medium Grid 1 Accent 2" w:uiPriority="67"/>
-    <w:lsdException w:name="Medium Grid 2 Accent 2" w:uiPriority="68"/>
-    <w:lsdException w:name="Medium Grid 3 Accent 2" w:uiPriority="69"/>
-    <w:lsdException w:name="Dark List Accent 2" w:uiPriority="70"/>
-    <w:lsdException w:name="Colorful Shading Accent 2" w:uiPriority="71"/>
-    <w:lsdException w:name="Colorful List Accent 2" w:uiPriority="72"/>
-    <w:lsdException w:name="Colorful Grid Accent 2" w:uiPriority="73"/>
-    <w:lsdException w:name="Light Shading Accent 3" w:uiPriority="60"/>
-    <w:lsdException w:name="Light List Accent 3" w:uiPriority="61"/>
-    <w:lsdException w:name="Light Grid Accent 3" w:uiPriority="62"/>
-    <w:lsdException w:name="Medium Shading 1 Accent 3" w:uiPriority="63"/>
-    <w:lsdException w:name="Medium Shading 2 Accent 3" w:uiPriority="64"/>
-    <w:lsdException w:name="Medium List 1 Accent 3" w:uiPriority="65"/>
-    <w:lsdException w:name="Medium List 2 Accent 3" w:uiPriority="66"/>
-    <w:lsdException w:name="Medium Grid 1 Accent 3" w:uiPriority="67"/>
-    <w:lsdException w:name="Medium Grid 2 Accent 3" w:uiPriority="68"/>
-    <w:lsdException w:name="Medium Grid 3 Accent 3" w:uiPriority="69"/>
-    <w:lsdException w:name="Dark List Accent 3" w:uiPriority="70"/>
-    <w:lsdException w:name="Colorful Shading Accent 3" w:uiPriority="71"/>
-    <w:lsdException w:name="Colorful List Accent 3" w:uiPriority="72"/>
-    <w:lsdException w:name="Colorful Grid Accent 3" w:uiPriority="73"/>
-    <w:lsdException w:name="Light Shading Accent 4" w:uiPriority="60"/>
-    <w:lsdException w:name="Light List Accent 4" w:uiPriority="61"/>
-    <w:lsdException w:name="Light Grid Accent 4" w:uiPriority="62"/>
-    <w:lsdException w:name="Medium Shading 1 Accent 4" w:uiPriority="63"/>
-    <w:lsdException w:name="Medium Shading 2 Accent 4" w:uiPriority="64"/>
-    <w:lsdException w:name="Medium List 1 Accent 4" w:uiPriority="65"/>
-    <w:lsdException w:name="Medium List 2 Accent 4" w:uiPriority="66"/>
-    <w:lsdException w:name="Medium Grid 1 Accent 4" w:uiPriority="67"/>
-    <w:lsdException w:name="Medium Grid 2 Accent 4" w:uiPriority="68"/>
-    <w:lsdException w:name="Medium Grid 3 Accent 4" w:uiPriority="69"/>
-    <w:lsdException w:name="Dark List Accent 4" w:uiPriority="70"/>
-    <w:lsdException w:name="Colorful Shading Accent 4" w:uiPriority="71"/>
-    <w:lsdException w:name="Colorful List Accent 4" w:uiPriority="72"/>
-    <w:lsdException w:name="Colorful Grid Accent 4" w:uiPriority="73"/>
-    <w:lsdException w:name="Light Shading Accent 5" w:uiPriority="60"/>
-    <w:lsdException w:name="Light List Accent 5" w:uiPriority="61"/>
-    <w:lsdException w:name="Light Grid Accent 5" w:uiPriority="62"/>
-    <w:lsdException w:name="Medium Shading 1 Accent 5" w:uiPriority="63"/>
-    <w:lsdException w:name="Medium Shading 2 Accent 5" w:uiPriority="64"/>
-    <w:lsdException w:name="Medium List 1 Accent 5" w:uiPriority="65"/>
-    <w:lsdException w:name="Medium List 2 Accent 5" w:uiPriority="66"/>
-    <w:lsdException w:name="Medium Grid 1 Accent 5" w:uiPriority="67"/>
-    <w:lsdException w:name="Medium Grid 2 Accent 5" w:uiPriority="68"/>
-    <w:lsdException w:name="Medium Grid 3 Accent 5" w:uiPriority="69"/>
-    <w:lsdException w:name="Dark List Accent 5" w:uiPriority="70"/>
-    <w:lsdException w:name="Colorful Shading Accent 5" w:uiPriority="71"/>
-    <w:lsdException w:name="Colorful List Accent 5" w:uiPriority="72"/>
-    <w:lsdException w:name="Colorful Grid Accent 5" w:uiPriority="73"/>
-    <w:lsdException w:name="Light Shading Accent 6" w:uiPriority="60"/>
-    <w:lsdException w:name="Light List Accent 6" w:uiPriority="61"/>
-    <w:lsdException w:name="Light Grid Accent 6" w:uiPriority="62"/>
-    <w:lsdException w:name="Medium Shading 1 Accent 6" w:uiPriority="63"/>
-    <w:lsdException w:name="Medium Shading 2 Accent 6" w:uiPriority="64"/>
-    <w:lsdException w:name="Medium List 1 Accent 6" w:uiPriority="65"/>
-    <w:lsdException w:name="Medium List 2 Accent 6" w:uiPriority="66"/>
-    <w:lsdException w:name="Medium Grid 1 Accent 6" w:uiPriority="67"/>
-    <w:lsdException w:name="Medium Grid 2 Accent 6" w:uiPriority="68"/>
-    <w:lsdException w:name="Medium Grid 3 Accent 6" w:uiPriority="69"/>
-    <w:lsdException w:name="Dark List Accent 6" w:uiPriority="70"/>
-    <w:lsdException w:name="Colorful Shading Accent 6" w:uiPriority="71"/>
-    <w:lsdException w:name="Colorful List Accent 6" w:uiPriority="72"/>
-    <w:lsdException w:name="Colorful Grid Accent 6" w:uiPriority="73"/>
-    <w:lsdException w:name="Subtle Emphasis" w:uiPriority="19" w:qFormat="1"/>
-    <w:lsdException w:name="Intense Emphasis" w:uiPriority="21" w:qFormat="1"/>
-    <w:lsdException w:name="Subtle Reference" w:uiPriority="31" w:qFormat="1"/>
-    <w:lsdException w:name="Intense Reference" w:uiPriority="32" w:qFormat="1"/>
-    <w:lsdException w:name="Book Title" w:uiPriority="33" w:qFormat="1"/>
-    <w:lsdException w:name="Bibliography" w:semiHidden="1" w:uiPriority="37" w:unhideWhenUsed="1"/>
-    <w:lsdException w:name="TOC Heading" w:semiHidden="1" w:uiPriority="39" w:unhideWhenUsed="1" w:qFormat="1"/>
-    <w:lsdException w:name="Plain Table 1" w:uiPriority="41"/>
-    <w:lsdException w:name="Plain Table 2" w:uiPriority="42"/>
-    <w:lsdException w:name="Plain Table 3" w:uiPriority="43"/>
-    <w:lsdException w:name="Plain Table 4" w:uiPriority="44"/>
-    <w:lsdException w:name="Plain Table 5" w:uiPriority="45"/>
-    <w:lsdException w:name="Grid Table Light" w:uiPriority="40"/>
-    <w:lsdException w:name="Grid Table 1 Light" w:uiPriority="46"/>
-    <w:lsdException w:name="Grid Table 2" w:uiPriority="47"/>
-    <w:lsdException w:name="Grid Table 3" w:uiPriority="48"/>
-    <w:lsdException w:name="Grid Table 4" w:uiPriority="49"/>
-    <w:lsdException w:name="Grid Table 5 Dark" w:uiPriority="50"/>
-    <w:lsdException w:name="Grid Table 6 Colorful" w:uiPriority="51"/>
-    <w:lsdException w:name="Grid Table 7 Colorful" w:uiPriority="52"/>
-    <w:lsdException w:name="Grid Table 1 Light Accent 1" w:uiPriority="46"/>
-    <w:lsdException w:name="Grid Table 2 Accent 1" w:uiPriority="47"/>
-    <w:lsdException w:name="Grid Table 3 Accent 1" w:uiPriority="48"/>
-    <w:lsdException w:name="Grid Table 4 Accent 1" w:uiPriority="49"/>
-    <w:lsdException w:name="Grid Table 5 Dark Accent 1" w:uiPriority="50"/>
-    <w:lsdException w:name="Grid Table 6 Colorful Accent 1" w:uiPriority="51"/>
-    <w:lsdException w:name="Grid Table 7 Colorful Accent 1" w:uiPriority="52"/>
-    <w:lsdException w:name="Grid Table 1 Light Accent 2" w:uiPriority="46"/>
-    <w:lsdException w:name="Grid Table 2 Accent 2" w:uiPriority="47"/>
-    <w:lsdException w:name="Grid Table 3 Accent 2" w:uiPriority="48"/>
-    <w:lsdException w:name="Grid Table 4 Accent 2" w:uiPriority="49"/>
-    <w:lsdException w:name="Grid Table 5 Dark Accent 2" w:uiPriority="50"/>
-    <w:lsdException w:name="Grid Table 6 Colorful Accent 2" w:uiPriority="51"/>
-    <w:lsdException w:name="Grid Table 7 Colorful Accent 2" w:uiPriority="52"/>
-    <w:lsdException w:name="Grid Table 1 Light Accent 3" w:uiPriority="46"/>
-    <w:lsdException w:name="Grid Table 2 Accent 3" w:uiPriority="47"/>
-    <w:lsdException w:name="Grid Table 3 Accent 3" w:uiPriority="48"/>
-    <w:lsdException w:name="Grid Table 4 Accent 3" w:uiPriority="49"/>
-    <w:lsdException w:name="Grid Table 5 Dark Accent 3" w:uiPriority="50"/>
-    <w:lsdException w:name="Grid Table 6 Colorful Accent 3" w:uiPriority="51"/>
-    <w:lsdException w:name="Grid Table 7 Colorful Accent 3" w:uiPriority="52"/>
-    <w:lsdException w:name="Grid Table 1 Light Accent 4" w:uiPriority="46"/>
-    <w:lsdException w:name="Grid Table 2 Accent 4" w:uiPriority="47"/>
-    <w:lsdException w:name="Grid Table 3 Accent 4" w:uiPriority="48"/>
-    <w:lsdException w:name="Grid Table 4 Accent 4" w:uiPriority="49"/>
-    <w:lsdException w:name="Grid Table 5 Dark Accent 4" w:uiPriority="50"/>
-    <w:lsdException w:name="Grid Table 6 Colorful Accent 4" w:uiPriority="51"/>
-    <w:lsdException w:name="Grid Table 7 Colorful Accent 4" w:uiPriority="52"/>
-    <w:lsdException w:name="Grid Table 1 Light Accent 5" w:uiPriority="46"/>
-    <w:lsdException w:name="Grid Table 2 Accent 5" w:uiPriority="47"/>
-    <w:lsdException w:name="Grid Table 3 Accent 5" w:uiPriority="48"/>
-    <w:lsdException w:name="Grid Table 4 Accent 5" w:uiPriority="49"/>
-    <w:lsdException w:name="Grid Table 5 Dark Accent 5" w:uiPriority="50"/>
-    <w:lsdException w:name="Grid Table 6 Colorful Accent 5" w:uiPriority="51"/>
-    <w:lsdException w:name="Grid Table 7 Colorful Accent 5" w:uiPriority="52"/>
-    <w:lsdException w:name="Grid Table 1 Light Accent 6" w:uiPriority="46"/>
-    <w:lsdException w:name="Grid Table 2 Accent 6" w:uiPriority="47"/>
-    <w:lsdException w:name="Grid Table 3 Accent 6" w:uiPriority="48"/>
-    <w:lsdException w:name="Grid Table 4 Accent 6" w:uiPriority="49"/>
-    <w:lsdException w:name="Grid Table 5 Dark Accent 6" w:uiPriority="50"/>
-    <w:lsdException w:name="Grid Table 6 Colorful Accent 6" w:uiPriority="51"/>
-    <w:lsdException w:name="Grid Table 7 Colorful Accent 6" w:uiPriority="52"/>
-    <w:lsdException w:name="List Table 1 Light" w:uiPriority="46"/>
-    <w:lsdException w:name="List Table 2" w:uiPriority="47"/>
-    <w:lsdException w:name="List Table 3" w:uiPriority="48"/>
-    <w:lsdException w:name="List Table 4" w:uiPriority="49"/>
-    <w:lsdException w:name="List Table 5 Dark" w:uiPriority="50"/>
-    <w:lsdException w:name="List Table 6 Colorful" w:uiPriority="51"/>
-    <w:lsdException w:name="List Table 7 Colorful" w:uiPriority="52"/>
-    <w:lsdException w:name="List Table 1 Light Accent 1" w:uiPriority="46"/>
-    <w:lsdException w:name="List Table 2 Accent 1" w:uiPriority="47"/>
-    <w:lsdException w:name="List Table 3 Accent 1" w:uiPriority="48"/>
-    <w:lsdException w:name="List Table 4 Accent 1" w:uiPriority="49"/>
-    <w:lsdException w:name="List Table 5 Dark Accent 1" w:uiPriority="50"/>
-    <w:lsdException w:name="List Table 6 Colorful Accent 1" w:uiPriority="51"/>
-    <w:lsdException w:name="List Table 7 Colorful Accent 1" w:uiPriority="52"/>
-    <w:lsdException w:name="List Table 1 Light Accent 2" w:uiPriority="46"/>
-    <w:lsdException w:name="List Table 2 Accent 2" w:uiPriority="47"/>
-    <w:lsdException w:name="List Table 3 Accent 2" w:uiPriority="48"/>
-    <w:lsdException w:name="List Table 4 Accent 2" w:uiPriority="49"/>
-    <w:lsdException w:name="List Table 5 Dark Accent 2" w:uiPriority="50"/>
-    <w:lsdException w:name="List Table 6 Colorful Accent 2" w:uiPriority="51"/>
-    <w:lsdException w:name="List Table 7 Colorful Accent 2" w:uiPriority="52"/>
-    <w:lsdException w:name="List Table 1 Light Accent 3" w:uiPriority="46"/>
-    <w:lsdException w:name="List Table 2 Accent 3" w:uiPriority="47"/>
-    <w:lsdException w:name="List Table 3 Accent 3" w:uiPriority="48"/>
-    <w:lsdException w:name="List Table 4 Accent 3" w:uiPriority="49"/>
-    <w:lsdException w:name="List Table 5 Dark Accent 3" w:uiPriority="50"/>
-    <w:lsdException w:name="List Table 6 Colorful Accent 3" w:uiPriority="51"/>
-    <w:lsdException w:name="List Table 7 Colorful Accent 3" w:uiPriority="52"/>
-    <w:lsdException w:name="List Table 1 Light Accent 4" w:uiPriority="46"/>
-    <w:lsdException w:name="List Table 2 Accent 4" w:uiPriority="47"/>
-    <w:lsdException w:name="List Table 3 Accent 4" w:uiPriority="48"/>
-    <w:lsdException w:name="List Table 4 Accent 4" w:uiPriority="49"/>
-    <w:lsdException w:name="List Table 5 Dark Accent 4" w:uiPriority="50"/>
-    <w:lsdException w:name="List Table 6 Colorful Accent 4" w:uiPriority="51"/>
-    <w:lsdException w:name="List Table 7 Colorful Accent 4" w:uiPriority="52"/>
-    <w:lsdException w:name="List Table 1 Light Accent 5" w:uiPriority="46"/>
-    <w:lsdException w:name="List Table 2 Accent 5" w:uiPriority="47"/>
-    <w:lsdException w:name="List Table 3 Accent 5" w:uiPriority="48"/>
-    <w:lsdException w:name="List Table 4 Accent 5" w:uiPriority="49"/>
-    <w:lsdException w:name="List Table 5 Dark Accent 5" w:uiPriority="50"/>
-    <w:lsdException w:name="List Table 6 Colorful Accent 5" w:uiPriority="51"/>
-    <w:lsdException w:name="List Table 7 Colorful Accent 5" w:uiPriority="52"/>
-    <w:lsdException w:name="List Table 1 Light Accent 6" w:uiPriority="46"/>
-    <w:lsdException w:name="List Table 2 Accent 6" w:uiPriority="47"/>
-    <w:lsdException w:name="List Table 3 Accent 6" w:uiPriority="48"/>
-    <w:lsdException w:name="List Table 4 Accent 6" w:uiPriority="49"/>
-    <w:lsdException w:name="List Table 5 Dark Accent 6" w:uiPriority="50"/>
-    <w:lsdException w:name="List Table 6 Colorful Accent 6" w:uiPriority="51"/>
-    <w:lsdException w:name="List Table 7 Colorful Accent 6" w:uiPriority="52"/>
-    <w:lsdException w:name="Mention" w:semiHidden="1" w:unhideWhenUsed="1"/>
-    <w:lsdException w:name="Smart Hyperlink" w:semiHidden="1" w:unhideWhenUsed="1"/>
-    <w:lsdException w:name="Hashtag" w:semiHidden="1" w:unhideWhenUsed="1"/>
-  </w:latentStyles>
-  <w:style w:type="paragraph" w:default="1" w:styleId="Normal">
-    <w:name w:val="Normal"/>
-    <w:qFormat/>
-  </w:style>
-  <w:style w:type="character" w:default="1" w:styleId="Tipodeletrapredefinidodopargrafo">
-    <w:name w:val="Default Paragraph Font"/>
-    <w:uiPriority w:val="1"/>
-    <w:semiHidden/>
-    <w:unhideWhenUsed/>
-  </w:style>
-  <w:style w:type="table" w:default="1" w:styleId="Tabelanormal">
-    <w:name w:val="Normal Table"/>
-    <w:uiPriority w:val="99"/>
-    <w:semiHidden/>
-    <w:unhideWhenUsed/>
-    <w:tblPr>
-      <w:tblInd w:w="0" w:type="dxa"/>
-      <w:tblCellMar>
-        <w:top w:w="0" w:type="dxa"/>
-        <w:left w:w="108" w:type="dxa"/>
-        <w:bottom w:w="0" w:type="dxa"/>
-        <w:right w:w="108" w:type="dxa"/>
-      </w:tblCellMar>
-    </w:tblPr>
-  </w:style>
-  <w:style w:type="numbering" w:default="1" w:styleId="Semlista">
-    <w:name w:val="No List"/>
-    <w:uiPriority w:val="99"/>
-    <w:semiHidden/>
-    <w:unhideWhenUsed/>
-  </w:style>
-  <w:style w:type="character" w:styleId="TextodoMarcadordePosio">
-    <w:name w:val="Placeholder Text"/>
-    <w:basedOn w:val="Tipodeletrapredefinidodopargrafo"/>
-    <w:uiPriority w:val="99"/>
-    <w:semiHidden/>
-    <w:rsid w:val="009375C4"/>
-    <w:rPr>
-      <w:color w:val="808080"/>
-    </w:rPr>
-  </w:style>
-</w:styles>
-</file>
-
-<file path=word/glossary/webSettings.xml><?xml version="1.0" encoding="utf-8"?>
-<w:webSettings xmlns:mc="http://schemas.openxmlformats.org/markup-compatibility/2006" xmlns:r="http://schemas.openxmlformats.org/officeDocument/2006/relationships" xmlns:w="http://schemas.openxmlformats.org/wordprocessingml/2006/main" xmlns:w14="http://schemas.microsoft.com/office/word/2010/wordml" xmlns:w15="http://schemas.microsoft.com/office/word/2012/wordml" xmlns:w16se="http://schemas.microsoft.com/office/word/2015/wordml/symex" mc:Ignorable="w14 w15 w16se">
-  <w:optimizeForBrowser/>
-  <w:allowPNG/>
-</w:webSettings>
-</file>
-
 <file path=word/theme/theme1.xml><?xml version="1.0" encoding="utf-8"?>
 <a:theme xmlns:a="http://schemas.openxmlformats.org/drawingml/2006/main" name="Office Theme">
   <a:themeElements>

</xml_diff>